<commit_message>
Start Predicting Movie RAtRatings lectures in Coursera Stanford ML
</commit_message>
<xml_diff>
--- a/MachineLearning/Coursera/StanfordMachineLearning/Week9_AnomalyDetection_RecommenderSystems/Week_9_2_1_PredictingMovieRatings.docx
+++ b/MachineLearning/Coursera/StanfordMachineLearning/Week9_AnomalyDetection_RecommenderSystems/Week_9_2_1_PredictingMovieRatings.docx
@@ -1,6 +1,6 @@
 
 <file path=word/document.xml><?xml version="1.0" encoding="utf-8"?>
-<w:document xmlns:wpc="http://schemas.microsoft.com/office/word/2010/wordprocessingCanvas" xmlns:mc="http://schemas.openxmlformats.org/markup-compatibility/2006" xmlns:o="urn:schemas-microsoft-com:office:office" xmlns:r="http://schemas.openxmlformats.org/officeDocument/2006/relationships" xmlns:m="http://schemas.openxmlformats.org/officeDocument/2006/math" xmlns:v="urn:schemas-microsoft-com:vml" xmlns:wp14="http://schemas.microsoft.com/office/word/2010/wordprocessingDrawing" xmlns:wp="http://schemas.openxmlformats.org/drawingml/2006/wordprocessingDrawing" xmlns:w10="urn:schemas-microsoft-com:office:word" xmlns:w="http://schemas.openxmlformats.org/wordprocessingml/2006/main" xmlns:w14="http://schemas.microsoft.com/office/word/2010/wordml" xmlns:w15="http://schemas.microsoft.com/office/word/2012/wordml" xmlns:wpg="http://schemas.microsoft.com/office/word/2010/wordprocessingGroup" xmlns:wpi="http://schemas.microsoft.com/office/word/2010/wordprocessingInk" xmlns:wne="http://schemas.microsoft.com/office/word/2006/wordml" xmlns:wps="http://schemas.microsoft.com/office/word/2010/wordprocessingShape" mc:Ignorable="w14 w15 wp14">
+<w:document xmlns:wpc="http://schemas.microsoft.com/office/word/2010/wordprocessingCanvas" xmlns:cx="http://schemas.microsoft.com/office/drawing/2014/chartex" xmlns:cx1="http://schemas.microsoft.com/office/drawing/2015/9/8/chartex" xmlns:cx2="http://schemas.microsoft.com/office/drawing/2015/10/21/chartex" xmlns:cx3="http://schemas.microsoft.com/office/drawing/2016/5/9/chartex" xmlns:cx4="http://schemas.microsoft.com/office/drawing/2016/5/10/chartex" xmlns:cx5="http://schemas.microsoft.com/office/drawing/2016/5/11/chartex" xmlns:cx6="http://schemas.microsoft.com/office/drawing/2016/5/12/chartex" xmlns:cx7="http://schemas.microsoft.com/office/drawing/2016/5/13/chartex" xmlns:cx8="http://schemas.microsoft.com/office/drawing/2016/5/14/chartex" xmlns:mc="http://schemas.openxmlformats.org/markup-compatibility/2006" xmlns:aink="http://schemas.microsoft.com/office/drawing/2016/ink" xmlns:am3d="http://schemas.microsoft.com/office/drawing/2017/model3d" xmlns:o="urn:schemas-microsoft-com:office:office" xmlns:r="http://schemas.openxmlformats.org/officeDocument/2006/relationships" xmlns:m="http://schemas.openxmlformats.org/officeDocument/2006/math" xmlns:v="urn:schemas-microsoft-com:vml" xmlns:wp14="http://schemas.microsoft.com/office/word/2010/wordprocessingDrawing" xmlns:wp="http://schemas.openxmlformats.org/drawingml/2006/wordprocessingDrawing" xmlns:w10="urn:schemas-microsoft-com:office:word" xmlns:w="http://schemas.openxmlformats.org/wordprocessingml/2006/main" xmlns:w14="http://schemas.microsoft.com/office/word/2010/wordml" xmlns:w15="http://schemas.microsoft.com/office/word/2012/wordml" xmlns:w16cid="http://schemas.microsoft.com/office/word/2016/wordml/cid" xmlns:w16se="http://schemas.microsoft.com/office/word/2015/wordml/symex" xmlns:wpg="http://schemas.microsoft.com/office/word/2010/wordprocessingGroup" xmlns:wpi="http://schemas.microsoft.com/office/word/2010/wordprocessingInk" xmlns:wne="http://schemas.microsoft.com/office/word/2006/wordml" xmlns:wps="http://schemas.microsoft.com/office/word/2010/wordprocessingShape" mc:Ignorable="w14 w15 w16se w16cid wp14">
   <w:body>
     <w:p>
       <w:pPr>
@@ -85,6 +85,628 @@
     <w:p>
       <w:pPr>
         <w:pStyle w:val="ListBullet"/>
+      </w:pPr>
+      <w:r>
+        <w:rPr>
+          <w:b/>
+        </w:rPr>
+        <w:t>Recommender systems</w:t>
+      </w:r>
+      <w:r>
+        <w:t xml:space="preserve"> are </w:t>
+      </w:r>
+      <w:r>
+        <w:t xml:space="preserve">an important application of </w:t>
+      </w:r>
+      <w:r>
+        <w:t>ML</w:t>
+      </w:r>
+    </w:p>
+    <w:p>
+      <w:pPr>
+        <w:pStyle w:val="ListBullet"/>
+      </w:pPr>
+      <w:r>
+        <w:t xml:space="preserve">Many </w:t>
+      </w:r>
+      <w:r>
+        <w:t xml:space="preserve">groups out in Silicon Valley </w:t>
+      </w:r>
+      <w:r>
+        <w:t xml:space="preserve">are </w:t>
+      </w:r>
+      <w:r>
+        <w:t>trying to bu</w:t>
+      </w:r>
+      <w:r>
+        <w:t xml:space="preserve">ild better recommender systems: </w:t>
+      </w:r>
+      <w:r>
+        <w:t>Amazon</w:t>
+      </w:r>
+      <w:r>
+        <w:t>,</w:t>
+      </w:r>
+      <w:r>
+        <w:t xml:space="preserve"> Netflix eBay, </w:t>
+      </w:r>
+      <w:r>
+        <w:t xml:space="preserve">iTunes Genius </w:t>
+      </w:r>
+    </w:p>
+    <w:p>
+      <w:pPr>
+        <w:pStyle w:val="ListBullet"/>
+      </w:pPr>
+      <w:r>
+        <w:t xml:space="preserve">These </w:t>
+      </w:r>
+      <w:r>
+        <w:t>sorts of recommender systems</w:t>
+      </w:r>
+      <w:r>
+        <w:t xml:space="preserve"> </w:t>
+      </w:r>
+      <w:r>
+        <w:t>look at what books you may have purchased in the past, or what movies you have rated in the past</w:t>
+      </w:r>
+    </w:p>
+    <w:p>
+      <w:pPr>
+        <w:pStyle w:val="ListBullet"/>
+      </w:pPr>
+      <w:r>
+        <w:t xml:space="preserve">The </w:t>
+      </w:r>
+      <w:r>
+        <w:t xml:space="preserve">systems are responsible for a substantial fraction of Amazon's revenue </w:t>
+      </w:r>
+      <w:r>
+        <w:t xml:space="preserve">+ </w:t>
+      </w:r>
+      <w:r>
+        <w:t xml:space="preserve">for movies watched by </w:t>
+      </w:r>
+      <w:r>
+        <w:t xml:space="preserve">Netflix </w:t>
+      </w:r>
+      <w:r>
+        <w:t xml:space="preserve">users. </w:t>
+      </w:r>
+    </w:p>
+    <w:p>
+      <w:pPr>
+        <w:pStyle w:val="ListBullet"/>
+      </w:pPr>
+      <w:r>
+        <w:t xml:space="preserve">An </w:t>
+      </w:r>
+      <w:r>
+        <w:t xml:space="preserve">improvement in performance of a recommender system can have a substantial </w:t>
+      </w:r>
+      <w:r>
+        <w:t xml:space="preserve">+ </w:t>
+      </w:r>
+      <w:r>
+        <w:t xml:space="preserve">immediate impact on the bottom line of many of these companies. </w:t>
+      </w:r>
+    </w:p>
+    <w:p>
+      <w:pPr>
+        <w:pStyle w:val="ListBullet"/>
+      </w:pPr>
+      <w:r>
+        <w:t xml:space="preserve">Recommender systems </w:t>
+      </w:r>
+      <w:r>
+        <w:t xml:space="preserve">are </w:t>
+      </w:r>
+      <w:r>
+        <w:t>kind of a funny problem</w:t>
+      </w:r>
+    </w:p>
+    <w:p>
+      <w:pPr>
+        <w:pStyle w:val="ListBullet"/>
+      </w:pPr>
+      <w:r>
+        <w:t>W/</w:t>
+      </w:r>
+      <w:r>
+        <w:t xml:space="preserve">in academic </w:t>
+      </w:r>
+      <w:r>
+        <w:t xml:space="preserve">ML, </w:t>
+      </w:r>
+      <w:r>
+        <w:t xml:space="preserve">the </w:t>
+      </w:r>
+      <w:r>
+        <w:t xml:space="preserve">problem of recommender systems </w:t>
+      </w:r>
+      <w:r>
+        <w:t xml:space="preserve">actually receives relatively little attention, or at least a smaller fraction of what goes on </w:t>
+      </w:r>
+      <w:r>
+        <w:t>w/in a</w:t>
+      </w:r>
+      <w:r>
+        <w:t xml:space="preserve">cademia. </w:t>
+      </w:r>
+    </w:p>
+    <w:p>
+      <w:pPr>
+        <w:pStyle w:val="ListBullet"/>
+      </w:pPr>
+      <w:r>
+        <w:t xml:space="preserve">But </w:t>
+      </w:r>
+      <w:r>
+        <w:t xml:space="preserve">for </w:t>
+      </w:r>
+      <w:r>
+        <w:t xml:space="preserve">many </w:t>
+      </w:r>
+      <w:r>
+        <w:t xml:space="preserve">tech </w:t>
+      </w:r>
+      <w:r>
+        <w:t>companies, the ability to build these systems seems to be a high priority</w:t>
+      </w:r>
+    </w:p>
+    <w:p>
+      <w:pPr>
+        <w:pStyle w:val="ListBullet"/>
+      </w:pPr>
+      <w:r>
+        <w:t xml:space="preserve">There's </w:t>
+      </w:r>
+      <w:r>
+        <w:t>this big idea in</w:t>
+      </w:r>
+      <w:r>
+        <w:t xml:space="preserve"> ML that, </w:t>
+      </w:r>
+      <w:r>
+        <w:t>for some problems</w:t>
+      </w:r>
+      <w:r>
+        <w:t xml:space="preserve">, </w:t>
+      </w:r>
+      <w:r>
+        <w:t xml:space="preserve">there are algorithms that can try to </w:t>
+      </w:r>
+      <w:r>
+        <w:rPr>
+          <w:i/>
+        </w:rPr>
+        <w:t>automatically learn a good set of features for you</w:t>
+      </w:r>
+      <w:r>
+        <w:t xml:space="preserve">. </w:t>
+      </w:r>
+    </w:p>
+    <w:p>
+      <w:pPr>
+        <w:pStyle w:val="ListBullet"/>
+      </w:pPr>
+      <w:r>
+        <w:t>So rather than trying to hand design</w:t>
+      </w:r>
+      <w:r>
+        <w:t>/</w:t>
+      </w:r>
+      <w:r>
+        <w:t>code features</w:t>
+      </w:r>
+      <w:r>
+        <w:t xml:space="preserve">, </w:t>
+      </w:r>
+      <w:r>
+        <w:t>there are a few settings where you migh</w:t>
+      </w:r>
+      <w:r>
+        <w:t xml:space="preserve">t be able to have an algorithm </w:t>
+      </w:r>
+      <w:r>
+        <w:t xml:space="preserve">just </w:t>
+      </w:r>
+      <w:r>
+        <w:t xml:space="preserve">learn what feature to use + a recommender system </w:t>
+      </w:r>
+      <w:r>
+        <w:t xml:space="preserve">is just </w:t>
+      </w:r>
+      <w:r>
+        <w:t xml:space="preserve">1 </w:t>
+      </w:r>
+      <w:r>
+        <w:t xml:space="preserve">example of that sort of setting. </w:t>
+      </w:r>
+    </w:p>
+    <w:p>
+      <w:pPr>
+        <w:pStyle w:val="ListBullet"/>
+      </w:pPr>
+      <w:r>
+        <w:t xml:space="preserve">Modern problem: predicting movie ratings </w:t>
+      </w:r>
+      <w:r>
+        <w:sym w:font="Wingdings" w:char="F0E8"/>
+      </w:r>
+      <w:r>
+        <w:t xml:space="preserve"> 4 users </w:t>
+      </w:r>
+      <w:r>
+        <w:t>r</w:t>
+      </w:r>
+      <w:r>
+        <w:t>ate different 5 movies using a 0-</w:t>
+      </w:r>
+      <w:r>
+        <w:t>5 star rating</w:t>
+      </w:r>
+    </w:p>
+    <w:p>
+      <w:pPr>
+        <w:pStyle w:val="ListBullet"/>
+        <w:numPr>
+          <w:ilvl w:val="0"/>
+          <w:numId w:val="0"/>
+        </w:numPr>
+        <w:ind w:left="1800" w:firstLine="360"/>
+      </w:pPr>
+      <w:r>
+        <w:rPr>
+          <w:noProof/>
+        </w:rPr>
+        <w:drawing>
+          <wp:inline distT="0" distB="0" distL="0" distR="0" wp14:anchorId="5F4A995B" wp14:editId="4B750C82">
+            <wp:extent cx="3657246" cy="1209704"/>
+            <wp:effectExtent l="0" t="0" r="635" b="0"/>
+            <wp:docPr id="1" name="Picture 1"/>
+            <wp:cNvGraphicFramePr>
+              <a:graphicFrameLocks xmlns:a="http://schemas.openxmlformats.org/drawingml/2006/main" noChangeAspect="1"/>
+            </wp:cNvGraphicFramePr>
+            <a:graphic xmlns:a="http://schemas.openxmlformats.org/drawingml/2006/main">
+              <a:graphicData uri="http://schemas.openxmlformats.org/drawingml/2006/picture">
+                <pic:pic xmlns:pic="http://schemas.openxmlformats.org/drawingml/2006/picture">
+                  <pic:nvPicPr>
+                    <pic:cNvPr id="1" name=""/>
+                    <pic:cNvPicPr/>
+                  </pic:nvPicPr>
+                  <pic:blipFill>
+                    <a:blip r:embed="rId8"/>
+                    <a:stretch>
+                      <a:fillRect/>
+                    </a:stretch>
+                  </pic:blipFill>
+                  <pic:spPr>
+                    <a:xfrm>
+                      <a:off x="0" y="0"/>
+                      <a:ext cx="3730773" cy="1234024"/>
+                    </a:xfrm>
+                    <a:prstGeom prst="rect">
+                      <a:avLst/>
+                    </a:prstGeom>
+                  </pic:spPr>
+                </pic:pic>
+              </a:graphicData>
+            </a:graphic>
+          </wp:inline>
+        </w:drawing>
+      </w:r>
+    </w:p>
+    <w:p>
+      <w:pPr>
+        <w:pStyle w:val="ListBullet"/>
+      </w:pPr>
+      <w:r>
+        <w:t>Use n(u) = 4</w:t>
+      </w:r>
+      <w:r>
+        <w:t xml:space="preserve"> to denote </w:t>
+      </w:r>
+      <w:r>
+        <w:t xml:space="preserve"># </w:t>
+      </w:r>
+      <w:r>
+        <w:t>of users</w:t>
+      </w:r>
+      <w:r>
+        <w:t xml:space="preserve"> + n(</w:t>
+      </w:r>
+      <w:r>
+        <w:t>m</w:t>
+      </w:r>
+      <w:r>
+        <w:t>) = 5</w:t>
+      </w:r>
+      <w:r>
+        <w:t xml:space="preserve"> to denote the </w:t>
+      </w:r>
+      <w:r>
+        <w:t xml:space="preserve"># </w:t>
+      </w:r>
+      <w:r>
+        <w:t xml:space="preserve">of movies. </w:t>
+      </w:r>
+    </w:p>
+    <w:p>
+      <w:pPr>
+        <w:pStyle w:val="ListBullet"/>
+      </w:pPr>
+      <w:r>
+        <w:t xml:space="preserve">It </w:t>
+      </w:r>
+      <w:r>
+        <w:t xml:space="preserve">looks like Alice </w:t>
+      </w:r>
+      <w:r>
+        <w:t xml:space="preserve">+ </w:t>
+      </w:r>
+      <w:r>
+        <w:t xml:space="preserve">Bob </w:t>
+      </w:r>
+      <w:r>
+        <w:t xml:space="preserve">give </w:t>
+      </w:r>
+      <w:r>
+        <w:t xml:space="preserve">high ratings to </w:t>
+      </w:r>
+      <w:r>
+        <w:t xml:space="preserve">romcoms </w:t>
+      </w:r>
+      <w:r>
+        <w:t>or movies about love</w:t>
+      </w:r>
+      <w:r>
+        <w:t xml:space="preserve"> + </w:t>
+      </w:r>
+      <w:r>
+        <w:t xml:space="preserve">very low ratings </w:t>
+      </w:r>
+      <w:r>
+        <w:t xml:space="preserve">to </w:t>
+      </w:r>
+      <w:r>
+        <w:t>action movies</w:t>
+      </w:r>
+    </w:p>
+    <w:p>
+      <w:pPr>
+        <w:pStyle w:val="ListBullet"/>
+      </w:pPr>
+      <w:r>
+        <w:t xml:space="preserve">For </w:t>
+      </w:r>
+      <w:r>
+        <w:t>Carol and Dave, it's the opposite</w:t>
+      </w:r>
+      <w:r>
+        <w:t xml:space="preserve"> </w:t>
+      </w:r>
+      <w:r>
+        <w:sym w:font="Wingdings" w:char="F0E0"/>
+      </w:r>
+      <w:r>
+        <w:t xml:space="preserve"> </w:t>
+      </w:r>
+      <w:r>
+        <w:t xml:space="preserve">really like the action movies </w:t>
+      </w:r>
+      <w:r>
+        <w:t xml:space="preserve">+ </w:t>
+      </w:r>
+      <w:r>
+        <w:t xml:space="preserve">give them high ratings, but don't like romance </w:t>
+      </w:r>
+      <w:r>
+        <w:t>+ love-</w:t>
+      </w:r>
+      <w:r>
+        <w:t xml:space="preserve">type movies as much. </w:t>
+      </w:r>
+    </w:p>
+    <w:p>
+      <w:pPr>
+        <w:pStyle w:val="ListBullet"/>
+      </w:pPr>
+      <w:r>
+        <w:t>Our data comprises the following</w:t>
+      </w:r>
+      <w:r>
+        <w:t>: we have these values r(i, j), which = 1 if user j has rated movie i</w:t>
+      </w:r>
+      <w:r>
+        <w:t xml:space="preserve">. </w:t>
+      </w:r>
+    </w:p>
+    <w:p>
+      <w:pPr>
+        <w:pStyle w:val="ListBullet"/>
+      </w:pPr>
+      <w:r>
+        <w:t xml:space="preserve">We </w:t>
+      </w:r>
+      <w:r>
+        <w:t xml:space="preserve">also </w:t>
+      </w:r>
+      <w:r>
+        <w:t xml:space="preserve">have a </w:t>
+      </w:r>
+      <w:r>
+        <w:t xml:space="preserve">number y(i, j), which is the </w:t>
+      </w:r>
+      <w:r>
+        <w:rPr>
+          <w:i/>
+        </w:rPr>
+        <w:t>ac</w:t>
+      </w:r>
+      <w:r>
+        <w:rPr>
+          <w:i/>
+        </w:rPr>
+        <w:t>t</w:t>
+      </w:r>
+      <w:r>
+        <w:rPr>
+          <w:i/>
+        </w:rPr>
+        <w:t>u</w:t>
+      </w:r>
+      <w:r>
+        <w:rPr>
+          <w:i/>
+        </w:rPr>
+        <w:t xml:space="preserve">al </w:t>
+      </w:r>
+      <w:r>
+        <w:rPr>
+          <w:i/>
+        </w:rPr>
+        <w:t>rating</w:t>
+      </w:r>
+      <w:r>
+        <w:t xml:space="preserve"> given by user j to movie I </w:t>
+      </w:r>
+      <w:r>
+        <w:sym w:font="Wingdings" w:char="F0E0"/>
+      </w:r>
+      <w:r>
+        <w:t xml:space="preserve"> </w:t>
+      </w:r>
+      <w:r>
+        <w:t xml:space="preserve">a </w:t>
+      </w:r>
+      <w:r>
+        <w:t xml:space="preserve"># </w:t>
+      </w:r>
+      <w:r>
+        <w:t xml:space="preserve">from </w:t>
+      </w:r>
+      <w:r>
+        <w:t>0-5</w:t>
+      </w:r>
+    </w:p>
+    <w:p>
+      <w:pPr>
+        <w:pStyle w:val="ListBullet"/>
+        <w:tabs>
+          <w:tab w:val="clear" w:pos="360"/>
+          <w:tab w:val="num" w:pos="720"/>
+        </w:tabs>
+        <w:ind w:left="720"/>
+      </w:pPr>
+      <w:r>
+        <w:t>This is only defined when r(i, j) = 1</w:t>
+      </w:r>
+    </w:p>
+    <w:p>
+      <w:pPr>
+        <w:pStyle w:val="ListBullet"/>
+      </w:pPr>
+      <w:r>
+        <w:t xml:space="preserve">The </w:t>
+      </w:r>
+      <w:r>
+        <w:t xml:space="preserve">recommender system problem is given these r(i, j)'s </w:t>
+      </w:r>
+      <w:r>
+        <w:t xml:space="preserve">+ </w:t>
+      </w:r>
+      <w:r>
+        <w:t xml:space="preserve">y(i, j)'s to look through the data </w:t>
+      </w:r>
+      <w:r>
+        <w:t xml:space="preserve">+ </w:t>
+      </w:r>
+      <w:r>
+        <w:t xml:space="preserve">all the </w:t>
+      </w:r>
+      <w:r>
+        <w:t xml:space="preserve">missing </w:t>
+      </w:r>
+      <w:r>
+        <w:t xml:space="preserve">movie ratings to try to predict what these </w:t>
+      </w:r>
+      <w:r>
+        <w:t xml:space="preserve">missing ratings </w:t>
+      </w:r>
+      <w:r>
+        <w:t xml:space="preserve">should be. </w:t>
+      </w:r>
+    </w:p>
+    <w:p>
+      <w:pPr>
+        <w:pStyle w:val="ListBullet"/>
+      </w:pPr>
+      <w:r>
+        <w:t xml:space="preserve">In the particular example, I have a very small number of movies </w:t>
+      </w:r>
+      <w:r>
+        <w:t xml:space="preserve">+ very small number of users, </w:t>
+      </w:r>
+      <w:r>
+        <w:t xml:space="preserve">so most users have rated most movies </w:t>
+      </w:r>
+    </w:p>
+    <w:p>
+      <w:pPr>
+        <w:pStyle w:val="ListBullet"/>
+        <w:tabs>
+          <w:tab w:val="clear" w:pos="360"/>
+          <w:tab w:val="num" w:pos="720"/>
+        </w:tabs>
+        <w:ind w:left="720"/>
+      </w:pPr>
+      <w:r>
+        <w:t xml:space="preserve">In realistic settings, </w:t>
+      </w:r>
+      <w:r>
+        <w:t xml:space="preserve">users may have rated only a minuscule fraction of movies </w:t>
+      </w:r>
+    </w:p>
+    <w:p>
+      <w:pPr>
+        <w:pStyle w:val="ListBullet"/>
+      </w:pPr>
+      <w:r>
+        <w:lastRenderedPageBreak/>
+        <w:t xml:space="preserve">Our </w:t>
+      </w:r>
+      <w:r>
+        <w:t xml:space="preserve">job in developing a recommender system is to come up </w:t>
+      </w:r>
+      <w:r>
+        <w:t xml:space="preserve">w/ </w:t>
+      </w:r>
+      <w:r>
+        <w:t>a learning algorithm that can automatically fill in these missing values for us so that we can look at</w:t>
+      </w:r>
+      <w:r>
+        <w:t xml:space="preserve"> </w:t>
+      </w:r>
+      <w:r>
+        <w:t xml:space="preserve">movies </w:t>
+      </w:r>
+      <w:r>
+        <w:t xml:space="preserve">a </w:t>
+      </w:r>
+      <w:r>
+        <w:t>user has not yet watched</w:t>
+      </w:r>
+      <w:r>
+        <w:t xml:space="preserve"> + </w:t>
+      </w:r>
+      <w:r>
+        <w:t xml:space="preserve">recommend new movies to that user to watch. </w:t>
+      </w:r>
+    </w:p>
+    <w:p>
+      <w:pPr>
+        <w:pStyle w:val="ListBullet"/>
         <w:numPr>
           <w:ilvl w:val="0"/>
           <w:numId w:val="0"/>
@@ -95,6 +717,20 @@
           <w:u w:val="single"/>
         </w:rPr>
       </w:pPr>
+    </w:p>
+    <w:p>
+      <w:pPr>
+        <w:pStyle w:val="ListBullet"/>
+        <w:numPr>
+          <w:ilvl w:val="0"/>
+          <w:numId w:val="0"/>
+        </w:numPr>
+        <w:jc w:val="center"/>
+        <w:rPr>
+          <w:b/>
+          <w:u w:val="single"/>
+        </w:rPr>
+      </w:pPr>
       <w:r>
         <w:rPr>
           <w:b/>
@@ -102,8 +738,2328 @@
         </w:rPr>
         <w:t>II. CONTENT-BASED RECOMMENDATIONS</w:t>
       </w:r>
+    </w:p>
+    <w:p>
+      <w:pPr>
+        <w:pStyle w:val="ListBullet"/>
+        <w:numPr>
+          <w:ilvl w:val="0"/>
+          <w:numId w:val="0"/>
+        </w:numPr>
+        <w:jc w:val="center"/>
+        <w:rPr>
+          <w:b/>
+          <w:u w:val="single"/>
+        </w:rPr>
+      </w:pPr>
+    </w:p>
+    <w:p>
+      <w:pPr>
+        <w:pStyle w:val="ListBullet"/>
+      </w:pPr>
+      <w:r>
+        <w:rPr>
+          <w:rFonts w:cstheme="minorHAnsi"/>
+        </w:rPr>
+        <w:t>Our 1</w:t>
+      </w:r>
+      <w:r>
+        <w:rPr>
+          <w:rFonts w:cstheme="minorHAnsi"/>
+          <w:vertAlign w:val="superscript"/>
+        </w:rPr>
+        <w:t>st</w:t>
+      </w:r>
+      <w:r>
+        <w:rPr>
+          <w:rFonts w:cstheme="minorHAnsi"/>
+        </w:rPr>
+        <w:t xml:space="preserve"> </w:t>
+      </w:r>
+      <w:r>
+        <w:t>approach to building a recommender system</w:t>
+      </w:r>
+      <w:r>
+        <w:t xml:space="preserve"> </w:t>
+      </w:r>
+      <w:r>
+        <w:t>is called</w:t>
+      </w:r>
+      <w:r>
+        <w:t xml:space="preserve"> </w:t>
+      </w:r>
+      <w:r>
+        <w:rPr>
+          <w:b/>
+        </w:rPr>
+        <w:t>content based recommendations</w:t>
+      </w:r>
+      <w:r>
+        <w:t xml:space="preserve">. </w:t>
+      </w:r>
+    </w:p>
+    <w:p>
+      <w:pPr>
+        <w:pStyle w:val="ListBullet"/>
+      </w:pPr>
+      <w:r>
+        <w:t xml:space="preserve">Suppose </w:t>
+      </w:r>
+      <w:r>
+        <w:t xml:space="preserve">that for each </w:t>
+      </w:r>
+      <w:r>
+        <w:t xml:space="preserve">movie, we </w:t>
+      </w:r>
+      <w:r>
+        <w:t xml:space="preserve">have a set of </w:t>
+      </w:r>
+      <w:r>
+        <w:t xml:space="preserve">2 </w:t>
+      </w:r>
+      <w:r>
+        <w:t>features</w:t>
+      </w:r>
+      <w:r>
+        <w:t xml:space="preserve">, </w:t>
+      </w:r>
+      <w:r>
+        <w:t xml:space="preserve">x1 </w:t>
+      </w:r>
+      <w:r>
+        <w:sym w:font="Wingdings" w:char="F0E0"/>
+      </w:r>
+      <w:r>
+        <w:t xml:space="preserve"> </w:t>
+      </w:r>
+      <w:r>
+        <w:t>measures the degree to which</w:t>
+      </w:r>
+      <w:r>
+        <w:t xml:space="preserve"> </w:t>
+      </w:r>
+      <w:r>
+        <w:t xml:space="preserve">a movie is a romantic movie </w:t>
+      </w:r>
+      <w:r>
+        <w:t>+</w:t>
+      </w:r>
+      <w:r>
+        <w:t xml:space="preserve"> x2 </w:t>
+      </w:r>
+      <w:r>
+        <w:sym w:font="Wingdings" w:char="F0E0"/>
+      </w:r>
+      <w:r>
+        <w:t xml:space="preserve"> </w:t>
+      </w:r>
+      <w:r>
+        <w:t>measures the degree to which</w:t>
+      </w:r>
+      <w:r>
+        <w:t xml:space="preserve"> a movie is an action movie</w:t>
+      </w:r>
+    </w:p>
+    <w:p>
+      <w:pPr>
+        <w:pStyle w:val="ListBullet"/>
+        <w:numPr>
+          <w:ilvl w:val="0"/>
+          <w:numId w:val="0"/>
+        </w:numPr>
+      </w:pPr>
+      <w:r>
+        <w:rPr>
+          <w:noProof/>
+        </w:rPr>
+        <w:drawing>
+          <wp:inline distT="0" distB="0" distL="0" distR="0" wp14:anchorId="6E5E4035" wp14:editId="6F8211AD">
+            <wp:extent cx="5943600" cy="1465580"/>
+            <wp:effectExtent l="0" t="0" r="0" b="1270"/>
+            <wp:docPr id="2" name="Picture 2"/>
+            <wp:cNvGraphicFramePr>
+              <a:graphicFrameLocks xmlns:a="http://schemas.openxmlformats.org/drawingml/2006/main" noChangeAspect="1"/>
+            </wp:cNvGraphicFramePr>
+            <a:graphic xmlns:a="http://schemas.openxmlformats.org/drawingml/2006/main">
+              <a:graphicData uri="http://schemas.openxmlformats.org/drawingml/2006/picture">
+                <pic:pic xmlns:pic="http://schemas.openxmlformats.org/drawingml/2006/picture">
+                  <pic:nvPicPr>
+                    <pic:cNvPr id="1" name=""/>
+                    <pic:cNvPicPr/>
+                  </pic:nvPicPr>
+                  <pic:blipFill>
+                    <a:blip r:embed="rId9"/>
+                    <a:stretch>
+                      <a:fillRect/>
+                    </a:stretch>
+                  </pic:blipFill>
+                  <pic:spPr>
+                    <a:xfrm>
+                      <a:off x="0" y="0"/>
+                      <a:ext cx="5943600" cy="1465580"/>
+                    </a:xfrm>
+                    <a:prstGeom prst="rect">
+                      <a:avLst/>
+                    </a:prstGeom>
+                  </pic:spPr>
+                </pic:pic>
+              </a:graphicData>
+            </a:graphic>
+          </wp:inline>
+        </w:drawing>
+      </w:r>
+    </w:p>
+    <w:p>
+      <w:pPr>
+        <w:pStyle w:val="ListBullet"/>
+      </w:pPr>
+      <w:r>
+        <w:t xml:space="preserve">If </w:t>
+      </w:r>
+      <w:r>
+        <w:t>we have features like these, each movie can be represented</w:t>
+      </w:r>
+      <w:r>
+        <w:t xml:space="preserve"> </w:t>
+      </w:r>
+      <w:r>
+        <w:t>w/</w:t>
+      </w:r>
+      <w:r>
+        <w:t xml:space="preserve"> a feature vector w/ an intercept term x0</w:t>
+      </w:r>
+    </w:p>
+    <w:p>
+      <w:pPr>
+        <w:pStyle w:val="ListBullet"/>
+        <w:numPr>
+          <w:ilvl w:val="0"/>
+          <w:numId w:val="0"/>
+        </w:numPr>
+        <w:ind w:left="1800" w:firstLine="360"/>
+      </w:pPr>
+      <w:r>
+        <w:rPr>
+          <w:noProof/>
+        </w:rPr>
+        <w:drawing>
+          <wp:inline distT="0" distB="0" distL="0" distR="0" wp14:anchorId="58327F53" wp14:editId="283622C4">
+            <wp:extent cx="1990725" cy="1276350"/>
+            <wp:effectExtent l="0" t="0" r="9525" b="0"/>
+            <wp:docPr id="3" name="Picture 3"/>
+            <wp:cNvGraphicFramePr>
+              <a:graphicFrameLocks xmlns:a="http://schemas.openxmlformats.org/drawingml/2006/main" noChangeAspect="1"/>
+            </wp:cNvGraphicFramePr>
+            <a:graphic xmlns:a="http://schemas.openxmlformats.org/drawingml/2006/main">
+              <a:graphicData uri="http://schemas.openxmlformats.org/drawingml/2006/picture">
+                <pic:pic xmlns:pic="http://schemas.openxmlformats.org/drawingml/2006/picture">
+                  <pic:nvPicPr>
+                    <pic:cNvPr id="1" name=""/>
+                    <pic:cNvPicPr/>
+                  </pic:nvPicPr>
+                  <pic:blipFill>
+                    <a:blip r:embed="rId10"/>
+                    <a:stretch>
+                      <a:fillRect/>
+                    </a:stretch>
+                  </pic:blipFill>
+                  <pic:spPr>
+                    <a:xfrm>
+                      <a:off x="0" y="0"/>
+                      <a:ext cx="1990725" cy="1276350"/>
+                    </a:xfrm>
+                    <a:prstGeom prst="rect">
+                      <a:avLst/>
+                    </a:prstGeom>
+                  </pic:spPr>
+                </pic:pic>
+              </a:graphicData>
+            </a:graphic>
+          </wp:inline>
+        </w:drawing>
+      </w:r>
+    </w:p>
+    <w:p>
+      <w:pPr>
+        <w:pStyle w:val="ListBullet"/>
+      </w:pPr>
+      <w:r>
+        <w:t>In these,</w:t>
+      </w:r>
+      <w:r>
+        <w:t xml:space="preserve"> n </w:t>
+      </w:r>
+      <w:r>
+        <w:t>=</w:t>
+      </w:r>
+      <w:r>
+        <w:t xml:space="preserve">2 </w:t>
+      </w:r>
+      <w:r>
+        <w:t>b/c</w:t>
+      </w:r>
+      <w:r>
+        <w:t xml:space="preserve"> we have</w:t>
+      </w:r>
+      <w:r>
+        <w:t xml:space="preserve"> 2</w:t>
+      </w:r>
+      <w:r>
+        <w:t xml:space="preserve"> features x1 </w:t>
+      </w:r>
+      <w:r>
+        <w:t>+</w:t>
+      </w:r>
+      <w:r>
+        <w:t xml:space="preserve"> x2 capturing degree of romance </w:t>
+      </w:r>
+      <w:r>
+        <w:t>+</w:t>
+      </w:r>
+      <w:r>
+        <w:t xml:space="preserve"> of</w:t>
+      </w:r>
+      <w:r>
+        <w:t xml:space="preserve"> action</w:t>
+      </w:r>
+      <w:r>
+        <w:t xml:space="preserve"> in each movie</w:t>
+      </w:r>
+    </w:p>
+    <w:p>
+      <w:pPr>
+        <w:pStyle w:val="ListBullet"/>
+      </w:pPr>
+      <w:r>
+        <w:t xml:space="preserve">In order to make predictions, 1 </w:t>
+      </w:r>
+      <w:r>
+        <w:t>thing we do is treat predicting</w:t>
+      </w:r>
+      <w:r>
+        <w:t xml:space="preserve"> </w:t>
+      </w:r>
+      <w:r>
+        <w:t xml:space="preserve">ratings of each user as a </w:t>
+      </w:r>
+      <w:r>
+        <w:rPr>
+          <w:i/>
+        </w:rPr>
+        <w:t>separate linear regression</w:t>
+      </w:r>
+      <w:r>
+        <w:t xml:space="preserve"> problem</w:t>
+      </w:r>
+      <w:r>
+        <w:t xml:space="preserve"> (1 for each user)</w:t>
+      </w:r>
+    </w:p>
+    <w:p>
+      <w:pPr>
+        <w:pStyle w:val="ListBullet"/>
+      </w:pPr>
+      <w:r>
+        <w:t>Specifically</w:t>
+      </w:r>
+      <w:r>
+        <w:t>, say that for</w:t>
+      </w:r>
+      <w:r>
+        <w:t xml:space="preserve"> </w:t>
+      </w:r>
+      <w:r>
+        <w:t xml:space="preserve">each user j, we're going to learn the parameter vector </w:t>
+      </w:r>
+      <w:r>
+        <w:t>Ө</w:t>
+      </w:r>
+      <w:r>
+        <w:t>j in R3</w:t>
+      </w:r>
+    </w:p>
+    <w:p>
+      <w:pPr>
+        <w:pStyle w:val="ListBullet"/>
+        <w:tabs>
+          <w:tab w:val="clear" w:pos="360"/>
+          <w:tab w:val="num" w:pos="720"/>
+        </w:tabs>
+        <w:ind w:left="720"/>
+      </w:pPr>
+      <w:r>
+        <w:t>Ө</w:t>
+      </w:r>
+      <w:r>
+        <w:t xml:space="preserve">(j) would be </w:t>
+      </w:r>
+      <w:r>
+        <w:t xml:space="preserve">in </w:t>
+      </w:r>
+      <w:r>
+        <w:t xml:space="preserve">R (n+1), where n </w:t>
+      </w:r>
+      <w:r>
+        <w:t xml:space="preserve">= # </w:t>
+      </w:r>
+      <w:r>
+        <w:t>of features</w:t>
+      </w:r>
+      <w:r>
+        <w:t xml:space="preserve"> </w:t>
+      </w:r>
+      <w:r>
+        <w:t xml:space="preserve">not counting </w:t>
+      </w:r>
+      <w:r>
+        <w:t xml:space="preserve">intercept </w:t>
+      </w:r>
+      <w:r>
+        <w:t>term</w:t>
+      </w:r>
+    </w:p>
+    <w:p>
+      <w:pPr>
+        <w:pStyle w:val="ListBullet"/>
+      </w:pPr>
+      <w:r>
+        <w:t xml:space="preserve">We're </w:t>
+      </w:r>
+      <w:r>
+        <w:t>going to predict user j as</w:t>
+      </w:r>
+      <w:r>
+        <w:t xml:space="preserve"> </w:t>
+      </w:r>
+      <w:r>
+        <w:t xml:space="preserve">rating movie i </w:t>
+      </w:r>
+      <w:r>
+        <w:t>w/</w:t>
+      </w:r>
+      <w:r>
+        <w:t xml:space="preserve"> just the inner product betwee</w:t>
+      </w:r>
+      <w:r>
+        <w:t xml:space="preserve">n parameters vector </w:t>
+      </w:r>
+      <w:r>
+        <w:t>Ө</w:t>
+      </w:r>
+      <w:r>
+        <w:t xml:space="preserve"> </w:t>
+      </w:r>
+      <w:r>
+        <w:t>+</w:t>
+      </w:r>
+      <w:r>
+        <w:t xml:space="preserve"> the features x</w:t>
+      </w:r>
+      <w:r>
+        <w:t>(</w:t>
+      </w:r>
+      <w:r>
+        <w:t>i</w:t>
+      </w:r>
+      <w:r>
+        <w:t>)</w:t>
+      </w:r>
+      <w:r>
+        <w:t xml:space="preserve">. </w:t>
+      </w:r>
+    </w:p>
+    <w:p>
+      <w:pPr>
+        <w:pStyle w:val="ListBullet"/>
+      </w:pPr>
+      <w:r>
+        <w:t>A</w:t>
+      </w:r>
+      <w:r>
+        <w:t xml:space="preserve">ssociated </w:t>
+      </w:r>
+      <w:r>
+        <w:t>w/</w:t>
+      </w:r>
+      <w:r>
+        <w:t xml:space="preserve"> </w:t>
+      </w:r>
+      <w:r>
+        <w:t xml:space="preserve">user 1 </w:t>
+      </w:r>
+      <w:r>
+        <w:t>Alice would</w:t>
+      </w:r>
+      <w:r>
+        <w:t xml:space="preserve"> </w:t>
+      </w:r>
+      <w:r>
+        <w:t xml:space="preserve">be some parameter vector </w:t>
+      </w:r>
+      <w:r>
+        <w:t>Ө</w:t>
+      </w:r>
+      <w:r>
+        <w:t>1</w:t>
+      </w:r>
+      <w:r>
+        <w:t xml:space="preserve"> </w:t>
+      </w:r>
+      <w:r>
+        <w:t>+</w:t>
+      </w:r>
+      <w:r>
+        <w:t xml:space="preserve"> our </w:t>
+      </w:r>
+      <w:r>
+        <w:t>2</w:t>
+      </w:r>
+      <w:r>
+        <w:rPr>
+          <w:vertAlign w:val="superscript"/>
+        </w:rPr>
+        <w:t>nd</w:t>
+      </w:r>
+      <w:r>
+        <w:t xml:space="preserve"> </w:t>
+      </w:r>
+      <w:r>
+        <w:t xml:space="preserve">user, Bob, will be associated </w:t>
+      </w:r>
+      <w:r>
+        <w:t xml:space="preserve">w/ </w:t>
+      </w:r>
+      <w:r>
+        <w:t>a different</w:t>
+      </w:r>
+      <w:r>
+        <w:t xml:space="preserve"> </w:t>
+      </w:r>
+      <w:r>
+        <w:t xml:space="preserve">parameter vector </w:t>
+      </w:r>
+      <w:r>
+        <w:t>Ө</w:t>
+      </w:r>
+      <w:r>
+        <w:t>2, etc.</w:t>
+      </w:r>
+    </w:p>
+    <w:p>
+      <w:pPr>
+        <w:pStyle w:val="ListBullet"/>
+      </w:pPr>
+      <w:r>
+        <w:t>Y</w:t>
+      </w:r>
+      <w:r>
+        <w:t>ou want to</w:t>
+      </w:r>
+      <w:r>
+        <w:t xml:space="preserve"> </w:t>
+      </w:r>
+      <w:r>
+        <w:t>make a prediction for what Alice will think of</w:t>
+      </w:r>
+      <w:r>
+        <w:t xml:space="preserve"> </w:t>
+      </w:r>
+      <w:r>
+        <w:t xml:space="preserve">the movie </w:t>
+      </w:r>
+      <w:r>
+        <w:t>“</w:t>
+      </w:r>
+      <w:r>
+        <w:t>Cute puppies of love</w:t>
+      </w:r>
+      <w:r>
+        <w:t>”</w:t>
+      </w:r>
+      <w:r>
+        <w:t xml:space="preserve">. </w:t>
+      </w:r>
+    </w:p>
+    <w:p>
+      <w:pPr>
+        <w:pStyle w:val="ListBullet"/>
+      </w:pPr>
+      <w:r>
+        <w:t xml:space="preserve">That </w:t>
+      </w:r>
+      <w:r>
+        <w:t>movie is going to</w:t>
+      </w:r>
+      <w:r>
+        <w:t xml:space="preserve"> </w:t>
+      </w:r>
+      <w:r>
+        <w:t xml:space="preserve">have some parameter vector x3 </w:t>
+      </w:r>
+      <w:r>
+        <w:t>= [1, 0.99, 0]</w:t>
+      </w:r>
+    </w:p>
+    <w:p>
+      <w:pPr>
+        <w:pStyle w:val="ListBullet"/>
+      </w:pPr>
+      <w:r>
+        <w:t xml:space="preserve">Say </w:t>
+      </w:r>
+      <w:r>
+        <w:t xml:space="preserve">we've somehow already gotten a parameter vector </w:t>
+      </w:r>
+      <w:r>
+        <w:t>Ө</w:t>
+      </w:r>
+      <w:r>
+        <w:t>1 for Alice</w:t>
+      </w:r>
+      <w:r>
+        <w:t xml:space="preserve"> (see later) via </w:t>
+      </w:r>
+      <w:r>
+        <w:t xml:space="preserve">some unspecified learning algorithm </w:t>
+      </w:r>
+      <w:r>
+        <w:t xml:space="preserve">learning it </w:t>
+      </w:r>
+      <w:r>
+        <w:sym w:font="Wingdings" w:char="F0E0"/>
+      </w:r>
+      <w:r>
+        <w:t xml:space="preserve"> </w:t>
+      </w:r>
+      <w:r>
+        <w:t>Ө</w:t>
+      </w:r>
+      <w:r>
+        <w:t xml:space="preserve">1 </w:t>
+      </w:r>
+      <w:r>
+        <w:t>= [</w:t>
+      </w:r>
+      <w:r>
+        <w:t>0,</w:t>
+      </w:r>
+      <w:r>
+        <w:t xml:space="preserve"> </w:t>
+      </w:r>
+      <w:r>
+        <w:t>5,</w:t>
+      </w:r>
+      <w:r>
+        <w:t xml:space="preserve"> </w:t>
+      </w:r>
+      <w:r>
+        <w:t>0</w:t>
+      </w:r>
+      <w:r>
+        <w:t>]</w:t>
+      </w:r>
+    </w:p>
+    <w:p>
+      <w:pPr>
+        <w:pStyle w:val="ListBullet"/>
+      </w:pPr>
+      <w:r>
+        <w:t>So our prediction for</w:t>
+      </w:r>
+      <w:r>
+        <w:t xml:space="preserve"> </w:t>
+      </w:r>
+      <w:r>
+        <w:t xml:space="preserve">this entry is going to be </w:t>
+      </w:r>
+      <w:r>
+        <w:t>Ө</w:t>
+      </w:r>
+      <w:r>
+        <w:t>1</w:t>
+      </w:r>
+      <w:r>
+        <w:t>(t)*</w:t>
+      </w:r>
+      <w:r>
+        <w:t>x3</w:t>
+      </w:r>
+      <w:r>
+        <w:t xml:space="preserve">, </w:t>
+      </w:r>
+      <w:r>
+        <w:t xml:space="preserve">inner product between these2 </w:t>
+      </w:r>
+      <w:r>
+        <w:t xml:space="preserve">vectors </w:t>
+      </w:r>
+    </w:p>
+    <w:p>
+      <w:pPr>
+        <w:pStyle w:val="ListBullet"/>
+        <w:numPr>
+          <w:ilvl w:val="0"/>
+          <w:numId w:val="0"/>
+        </w:numPr>
+        <w:ind w:left="1080" w:firstLine="360"/>
+      </w:pPr>
+      <w:r>
+        <w:rPr>
+          <w:noProof/>
+        </w:rPr>
+        <w:drawing>
+          <wp:inline distT="0" distB="0" distL="0" distR="0" wp14:anchorId="522A76CA" wp14:editId="58F34D43">
+            <wp:extent cx="3779520" cy="695842"/>
+            <wp:effectExtent l="0" t="0" r="0" b="9525"/>
+            <wp:docPr id="4" name="Picture 4"/>
+            <wp:cNvGraphicFramePr>
+              <a:graphicFrameLocks xmlns:a="http://schemas.openxmlformats.org/drawingml/2006/main" noChangeAspect="1"/>
+            </wp:cNvGraphicFramePr>
+            <a:graphic xmlns:a="http://schemas.openxmlformats.org/drawingml/2006/main">
+              <a:graphicData uri="http://schemas.openxmlformats.org/drawingml/2006/picture">
+                <pic:pic xmlns:pic="http://schemas.openxmlformats.org/drawingml/2006/picture">
+                  <pic:nvPicPr>
+                    <pic:cNvPr id="1" name=""/>
+                    <pic:cNvPicPr/>
+                  </pic:nvPicPr>
+                  <pic:blipFill>
+                    <a:blip r:embed="rId11"/>
+                    <a:stretch>
+                      <a:fillRect/>
+                    </a:stretch>
+                  </pic:blipFill>
+                  <pic:spPr>
+                    <a:xfrm>
+                      <a:off x="0" y="0"/>
+                      <a:ext cx="3819602" cy="703221"/>
+                    </a:xfrm>
+                    <a:prstGeom prst="rect">
+                      <a:avLst/>
+                    </a:prstGeom>
+                  </pic:spPr>
+                </pic:pic>
+              </a:graphicData>
+            </a:graphic>
+          </wp:inline>
+        </w:drawing>
+      </w:r>
+    </w:p>
+    <w:p>
+      <w:pPr>
+        <w:pStyle w:val="ListBullet"/>
+      </w:pPr>
+      <w:r>
+        <w:lastRenderedPageBreak/>
+        <w:t>M</w:t>
+      </w:r>
+      <w:r>
+        <w:t>aybe that seems like a reasonable</w:t>
+      </w:r>
+      <w:r>
+        <w:t xml:space="preserve"> </w:t>
+      </w:r>
+      <w:r>
+        <w:t xml:space="preserve">value if indeed this is my parameter vector </w:t>
+      </w:r>
+      <w:r>
+        <w:t>Ө</w:t>
+      </w:r>
+      <w:r>
+        <w:t xml:space="preserve">1. </w:t>
+      </w:r>
+    </w:p>
+    <w:p>
+      <w:pPr>
+        <w:pStyle w:val="ListBullet"/>
+      </w:pPr>
+      <w:r>
+        <w:t xml:space="preserve">All </w:t>
+      </w:r>
+      <w:r>
+        <w:t>we're doing is applying a different copy of l</w:t>
+      </w:r>
+      <w:r>
+        <w:t xml:space="preserve">inear regression for each user + </w:t>
+      </w:r>
+      <w:r>
+        <w:t xml:space="preserve">Alice has some parameter vector </w:t>
+      </w:r>
+      <w:r>
+        <w:t>Ө</w:t>
+      </w:r>
+      <w:r>
+        <w:t xml:space="preserve">1 we use to predict her ratings as a function of how romantic </w:t>
+      </w:r>
+      <w:r>
+        <w:t xml:space="preserve">+ </w:t>
+      </w:r>
+      <w:r>
+        <w:t>how action packed a movie is</w:t>
+      </w:r>
+    </w:p>
+    <w:p>
+      <w:pPr>
+        <w:pStyle w:val="ListBullet"/>
+      </w:pPr>
+      <w:r>
+        <w:t xml:space="preserve">Bob </w:t>
+      </w:r>
+      <w:r>
+        <w:t>+</w:t>
+      </w:r>
+      <w:r>
+        <w:t xml:space="preserve"> Carol </w:t>
+      </w:r>
+      <w:r>
+        <w:t>+</w:t>
+      </w:r>
+      <w:r>
+        <w:t xml:space="preserve"> D</w:t>
+      </w:r>
+      <w:r>
+        <w:t xml:space="preserve">ave </w:t>
+      </w:r>
+      <w:r>
+        <w:t>each of</w:t>
+      </w:r>
+      <w:r>
+        <w:t xml:space="preserve"> </w:t>
+      </w:r>
+      <w:r>
+        <w:t xml:space="preserve">have a different linear function of the </w:t>
+      </w:r>
+      <w:r>
+        <w:t>romantic-</w:t>
+      </w:r>
+      <w:r>
+        <w:t xml:space="preserve">ness </w:t>
+      </w:r>
+      <w:r>
+        <w:t>+</w:t>
+      </w:r>
+      <w:r>
+        <w:t xml:space="preserve"> action</w:t>
+      </w:r>
+      <w:r>
+        <w:t>-</w:t>
+      </w:r>
+      <w:r>
+        <w:t xml:space="preserve">ness </w:t>
+      </w:r>
+      <w:r>
+        <w:t>+</w:t>
+      </w:r>
+      <w:r>
+        <w:t xml:space="preserve"> that that's how </w:t>
+      </w:r>
+      <w:r>
+        <w:t xml:space="preserve">we </w:t>
+      </w:r>
+      <w:r>
+        <w:t xml:space="preserve">predict their ratings. </w:t>
+      </w:r>
+    </w:p>
+    <w:p>
+      <w:pPr>
+        <w:pStyle w:val="ListBullet"/>
+      </w:pPr>
+      <w:r>
+        <w:t xml:space="preserve">A reasonable value for </w:t>
+      </w:r>
+      <w:r>
+        <w:t>Ө</w:t>
+      </w:r>
+      <w:r>
+        <w:t>3 would be [0, 0, 5] (see ratings above)</w:t>
+      </w:r>
+    </w:p>
+    <w:p>
+      <w:pPr>
+        <w:pStyle w:val="ListBullet"/>
+      </w:pPr>
+      <w:r>
+        <w:t>More formally,</w:t>
+      </w:r>
+      <w:r>
+        <w:t xml:space="preserve"> </w:t>
+      </w:r>
+      <w:r>
+        <w:t xml:space="preserve">here's how we can write down the problem. </w:t>
+      </w:r>
+    </w:p>
+    <w:p>
+      <w:pPr>
+        <w:pStyle w:val="ListBullet"/>
+        <w:numPr>
+          <w:ilvl w:val="0"/>
+          <w:numId w:val="0"/>
+        </w:numPr>
+        <w:ind w:left="360" w:firstLine="360"/>
+      </w:pPr>
+      <w:r>
+        <w:rPr>
+          <w:noProof/>
+        </w:rPr>
+        <w:drawing>
+          <wp:inline distT="0" distB="0" distL="0" distR="0" wp14:anchorId="166D861E" wp14:editId="70FA45CD">
+            <wp:extent cx="3829050" cy="442400"/>
+            <wp:effectExtent l="0" t="0" r="0" b="0"/>
+            <wp:docPr id="5" name="Picture 5"/>
+            <wp:cNvGraphicFramePr>
+              <a:graphicFrameLocks xmlns:a="http://schemas.openxmlformats.org/drawingml/2006/main" noChangeAspect="1"/>
+            </wp:cNvGraphicFramePr>
+            <a:graphic xmlns:a="http://schemas.openxmlformats.org/drawingml/2006/main">
+              <a:graphicData uri="http://schemas.openxmlformats.org/drawingml/2006/picture">
+                <pic:pic xmlns:pic="http://schemas.openxmlformats.org/drawingml/2006/picture">
+                  <pic:nvPicPr>
+                    <pic:cNvPr id="1" name=""/>
+                    <pic:cNvPicPr/>
+                  </pic:nvPicPr>
+                  <pic:blipFill>
+                    <a:blip r:embed="rId12"/>
+                    <a:stretch>
+                      <a:fillRect/>
+                    </a:stretch>
+                  </pic:blipFill>
+                  <pic:spPr>
+                    <a:xfrm>
+                      <a:off x="0" y="0"/>
+                      <a:ext cx="3957369" cy="457226"/>
+                    </a:xfrm>
+                    <a:prstGeom prst="rect">
+                      <a:avLst/>
+                    </a:prstGeom>
+                  </pic:spPr>
+                </pic:pic>
+              </a:graphicData>
+            </a:graphic>
+          </wp:inline>
+        </w:drawing>
+      </w:r>
+    </w:p>
+    <w:p>
+      <w:pPr>
+        <w:pStyle w:val="ListBullet"/>
+        <w:numPr>
+          <w:ilvl w:val="0"/>
+          <w:numId w:val="0"/>
+        </w:numPr>
+        <w:ind w:left="360" w:firstLine="360"/>
+      </w:pPr>
+      <w:r>
+        <w:rPr>
+          <w:noProof/>
+        </w:rPr>
+        <w:drawing>
+          <wp:inline distT="0" distB="0" distL="0" distR="0" wp14:anchorId="69509A5A" wp14:editId="5D30FCF7">
+            <wp:extent cx="4008120" cy="638901"/>
+            <wp:effectExtent l="0" t="0" r="0" b="8890"/>
+            <wp:docPr id="6" name="Picture 6"/>
+            <wp:cNvGraphicFramePr>
+              <a:graphicFrameLocks xmlns:a="http://schemas.openxmlformats.org/drawingml/2006/main" noChangeAspect="1"/>
+            </wp:cNvGraphicFramePr>
+            <a:graphic xmlns:a="http://schemas.openxmlformats.org/drawingml/2006/main">
+              <a:graphicData uri="http://schemas.openxmlformats.org/drawingml/2006/picture">
+                <pic:pic xmlns:pic="http://schemas.openxmlformats.org/drawingml/2006/picture">
+                  <pic:nvPicPr>
+                    <pic:cNvPr id="1" name=""/>
+                    <pic:cNvPicPr/>
+                  </pic:nvPicPr>
+                  <pic:blipFill>
+                    <a:blip r:embed="rId13"/>
+                    <a:stretch>
+                      <a:fillRect/>
+                    </a:stretch>
+                  </pic:blipFill>
+                  <pic:spPr>
+                    <a:xfrm>
+                      <a:off x="0" y="0"/>
+                      <a:ext cx="4084309" cy="651046"/>
+                    </a:xfrm>
+                    <a:prstGeom prst="rect">
+                      <a:avLst/>
+                    </a:prstGeom>
+                  </pic:spPr>
+                </pic:pic>
+              </a:graphicData>
+            </a:graphic>
+          </wp:inline>
+        </w:drawing>
+      </w:r>
+    </w:p>
+    <w:p>
+      <w:pPr>
+        <w:pStyle w:val="ListBullet"/>
+        <w:numPr>
+          <w:ilvl w:val="0"/>
+          <w:numId w:val="0"/>
+        </w:numPr>
+        <w:ind w:left="360" w:firstLine="360"/>
+      </w:pPr>
+      <w:r>
+        <w:rPr>
+          <w:noProof/>
+        </w:rPr>
+        <w:drawing>
+          <wp:inline distT="0" distB="0" distL="0" distR="0" wp14:anchorId="1FD6AE3E" wp14:editId="0FC17821">
+            <wp:extent cx="2973705" cy="300568"/>
+            <wp:effectExtent l="0" t="0" r="0" b="4445"/>
+            <wp:docPr id="7" name="Picture 7"/>
+            <wp:cNvGraphicFramePr>
+              <a:graphicFrameLocks xmlns:a="http://schemas.openxmlformats.org/drawingml/2006/main" noChangeAspect="1"/>
+            </wp:cNvGraphicFramePr>
+            <a:graphic xmlns:a="http://schemas.openxmlformats.org/drawingml/2006/main">
+              <a:graphicData uri="http://schemas.openxmlformats.org/drawingml/2006/picture">
+                <pic:pic xmlns:pic="http://schemas.openxmlformats.org/drawingml/2006/picture">
+                  <pic:nvPicPr>
+                    <pic:cNvPr id="1" name=""/>
+                    <pic:cNvPicPr/>
+                  </pic:nvPicPr>
+                  <pic:blipFill>
+                    <a:blip r:embed="rId14"/>
+                    <a:stretch>
+                      <a:fillRect/>
+                    </a:stretch>
+                  </pic:blipFill>
+                  <pic:spPr>
+                    <a:xfrm>
+                      <a:off x="0" y="0"/>
+                      <a:ext cx="3077662" cy="311075"/>
+                    </a:xfrm>
+                    <a:prstGeom prst="rect">
+                      <a:avLst/>
+                    </a:prstGeom>
+                  </pic:spPr>
+                </pic:pic>
+              </a:graphicData>
+            </a:graphic>
+          </wp:inline>
+        </w:drawing>
+      </w:r>
+    </w:p>
+    <w:p>
+      <w:pPr>
+        <w:pStyle w:val="ListBullet"/>
+      </w:pPr>
+      <w:r>
+        <w:t xml:space="preserve">In </w:t>
+      </w:r>
+      <w:r>
+        <w:t>order to learn the parameter</w:t>
+      </w:r>
+      <w:r>
+        <w:t xml:space="preserve"> </w:t>
+      </w:r>
+      <w:r>
+        <w:t xml:space="preserve">vector </w:t>
+      </w:r>
+      <w:r>
+        <w:t>Ө</w:t>
+      </w:r>
+      <w:r>
+        <w:t xml:space="preserve">j, </w:t>
+      </w:r>
+      <w:r>
+        <w:t xml:space="preserve">how do we do so? </w:t>
+      </w:r>
+      <w:r>
+        <w:sym w:font="Wingdings" w:char="F0E0"/>
+      </w:r>
+      <w:r>
+        <w:t xml:space="preserve"> </w:t>
+      </w:r>
+      <w:r>
+        <w:t>T</w:t>
+      </w:r>
+      <w:r>
+        <w:t>his is basically a linear</w:t>
+      </w:r>
+      <w:r>
+        <w:t xml:space="preserve"> </w:t>
+      </w:r>
+      <w:r>
+        <w:t xml:space="preserve">regression problem. </w:t>
+      </w:r>
+    </w:p>
+    <w:p>
+      <w:pPr>
+        <w:pStyle w:val="ListBullet"/>
+      </w:pPr>
+      <w:r>
+        <w:t xml:space="preserve">We </w:t>
+      </w:r>
+      <w:r>
+        <w:t>can choose</w:t>
+      </w:r>
+      <w:r>
+        <w:t xml:space="preserve"> </w:t>
+      </w:r>
+      <w:r>
+        <w:t xml:space="preserve">a parameter vector </w:t>
+      </w:r>
+      <w:r>
+        <w:t>Ө</w:t>
+      </w:r>
+      <w:r>
+        <w:t>j so that the predicted values</w:t>
+      </w:r>
+      <w:r>
+        <w:t xml:space="preserve"> </w:t>
+      </w:r>
+      <w:r>
+        <w:t>Өj</w:t>
+      </w:r>
+      <w:r>
+        <w:t>(t)*x(i)</w:t>
+      </w:r>
+      <w:r>
+        <w:t xml:space="preserve"> are as</w:t>
+      </w:r>
+      <w:r>
+        <w:t xml:space="preserve"> </w:t>
+      </w:r>
+      <w:r>
+        <w:t xml:space="preserve">close as possible to the values </w:t>
+      </w:r>
+      <w:r>
+        <w:t>observed in our training sets/</w:t>
+      </w:r>
+      <w:r>
+        <w:t xml:space="preserve">our data. </w:t>
+      </w:r>
+    </w:p>
+    <w:p>
+      <w:pPr>
+        <w:pStyle w:val="ListBullet"/>
+      </w:pPr>
+      <w:r>
+        <w:t>So, i</w:t>
+      </w:r>
+      <w:r>
+        <w:t>n order to learn</w:t>
+      </w:r>
+      <w:r>
+        <w:t xml:space="preserve"> </w:t>
+      </w:r>
+      <w:r>
+        <w:t xml:space="preserve">the parameter vector </w:t>
+      </w:r>
+      <w:r>
+        <w:t>Ө</w:t>
+      </w:r>
+      <w:r>
+        <w:t xml:space="preserve">j, minimize </w:t>
+      </w:r>
+      <w:r>
+        <w:t>(</w:t>
+      </w:r>
+      <w:r>
+        <w:t>over the parameter</w:t>
+      </w:r>
+      <w:r>
+        <w:t xml:space="preserve"> </w:t>
+      </w:r>
+      <w:r>
+        <w:t xml:space="preserve">vector </w:t>
+      </w:r>
+      <w:r>
+        <w:t>Ө</w:t>
+      </w:r>
+      <w:r>
+        <w:t>j</w:t>
+      </w:r>
+      <w:r>
+        <w:t>)</w:t>
+      </w:r>
+      <w:r>
+        <w:t xml:space="preserve"> </w:t>
+      </w:r>
+      <w:r>
+        <w:t xml:space="preserve">the </w:t>
+      </w:r>
+      <w:r>
+        <w:t>sum over all</w:t>
+      </w:r>
+      <w:r>
+        <w:t xml:space="preserve"> movies </w:t>
+      </w:r>
+      <w:r>
+        <w:t xml:space="preserve">user j </w:t>
+      </w:r>
+      <w:r>
+        <w:t xml:space="preserve">(AKA over all values of i conditioned </w:t>
+      </w:r>
+      <w:r>
+        <w:t>on</w:t>
+      </w:r>
+      <w:r>
+        <w:t xml:space="preserve"> </w:t>
+      </w:r>
+      <w:r>
+        <w:t>r(i,</w:t>
+      </w:r>
+      <w:r>
+        <w:t xml:space="preserve"> </w:t>
+      </w:r>
+      <w:r>
+        <w:t xml:space="preserve">j) </w:t>
+      </w:r>
+      <w:r>
+        <w:t xml:space="preserve">= </w:t>
+      </w:r>
+      <w:r>
+        <w:t xml:space="preserve">1) of the computed </w:t>
+      </w:r>
+      <w:r>
+        <w:t>Ө</w:t>
+      </w:r>
+      <w:r>
+        <w:t>j</w:t>
+      </w:r>
+      <w:r>
+        <w:t>(t)*x(i) (</w:t>
+      </w:r>
+      <w:r>
+        <w:t xml:space="preserve">the prediction of </w:t>
+      </w:r>
+      <w:r>
+        <w:t>user j's rating on movie i) minus - y</w:t>
+      </w:r>
+      <w:r>
+        <w:t>(i,</w:t>
+      </w:r>
+      <w:r>
+        <w:t xml:space="preserve"> j)^2, </w:t>
+      </w:r>
+      <w:r>
+        <w:t>the actual</w:t>
+      </w:r>
+      <w:r>
+        <w:t xml:space="preserve"> </w:t>
+      </w:r>
+      <w:r>
+        <w:t>observed rating squa</w:t>
+      </w:r>
+      <w:r>
+        <w:t>red</w:t>
+      </w:r>
+    </w:p>
+    <w:p>
+      <w:pPr>
+        <w:pStyle w:val="ListBullet"/>
+      </w:pPr>
+      <w:r>
+        <w:t xml:space="preserve">Then take this result </w:t>
+      </w:r>
+      <w:r>
+        <w:t>+</w:t>
+      </w:r>
+      <w:r>
+        <w:t xml:space="preserve"> </w:t>
+      </w:r>
+      <w:r>
+        <w:t xml:space="preserve">divide by the </w:t>
+      </w:r>
+      <w:r>
+        <w:t xml:space="preserve"># </w:t>
+      </w:r>
+      <w:r>
+        <w:t>of movies user j has actually rated</w:t>
+      </w:r>
+      <w:r>
+        <w:t xml:space="preserve"> </w:t>
+      </w:r>
+      <w:r>
+        <w:sym w:font="Wingdings" w:char="F0E0"/>
+      </w:r>
+      <w:r>
+        <w:t xml:space="preserve"> 2m(</w:t>
+      </w:r>
+      <w:r>
+        <w:t>j</w:t>
+      </w:r>
+      <w:r>
+        <w:t>)</w:t>
+      </w:r>
+    </w:p>
+    <w:p>
+      <w:pPr>
+        <w:pStyle w:val="ListBullet"/>
+        <w:numPr>
+          <w:ilvl w:val="0"/>
+          <w:numId w:val="0"/>
+        </w:numPr>
+        <w:ind w:left="360"/>
+      </w:pPr>
+      <w:r>
+        <w:rPr>
+          <w:noProof/>
+        </w:rPr>
+        <w:drawing>
+          <wp:inline distT="0" distB="0" distL="0" distR="0" wp14:anchorId="07C97211" wp14:editId="4665AEE0">
+            <wp:extent cx="5943600" cy="724535"/>
+            <wp:effectExtent l="0" t="0" r="0" b="0"/>
+            <wp:docPr id="10" name="Picture 10"/>
+            <wp:cNvGraphicFramePr>
+              <a:graphicFrameLocks xmlns:a="http://schemas.openxmlformats.org/drawingml/2006/main" noChangeAspect="1"/>
+            </wp:cNvGraphicFramePr>
+            <a:graphic xmlns:a="http://schemas.openxmlformats.org/drawingml/2006/main">
+              <a:graphicData uri="http://schemas.openxmlformats.org/drawingml/2006/picture">
+                <pic:pic xmlns:pic="http://schemas.openxmlformats.org/drawingml/2006/picture">
+                  <pic:nvPicPr>
+                    <pic:cNvPr id="1" name=""/>
+                    <pic:cNvPicPr/>
+                  </pic:nvPicPr>
+                  <pic:blipFill>
+                    <a:blip r:embed="rId15"/>
+                    <a:stretch>
+                      <a:fillRect/>
+                    </a:stretch>
+                  </pic:blipFill>
+                  <pic:spPr>
+                    <a:xfrm>
+                      <a:off x="0" y="0"/>
+                      <a:ext cx="5943600" cy="724535"/>
+                    </a:xfrm>
+                    <a:prstGeom prst="rect">
+                      <a:avLst/>
+                    </a:prstGeom>
+                  </pic:spPr>
+                </pic:pic>
+              </a:graphicData>
+            </a:graphic>
+          </wp:inline>
+        </w:drawing>
+      </w:r>
+    </w:p>
+    <w:p>
+      <w:pPr>
+        <w:pStyle w:val="ListBullet"/>
+      </w:pPr>
+      <w:r>
+        <w:t xml:space="preserve">This </w:t>
+      </w:r>
+      <w:r>
+        <w:t>is just like</w:t>
+      </w:r>
+      <w:r>
+        <w:t xml:space="preserve"> </w:t>
+      </w:r>
+      <w:r>
+        <w:t xml:space="preserve">the </w:t>
+      </w:r>
+      <w:r>
+        <w:rPr>
+          <w:b/>
+        </w:rPr>
+        <w:t>least squares</w:t>
+      </w:r>
+      <w:r>
+        <w:t xml:space="preserve"> </w:t>
+      </w:r>
+      <w:r>
+        <w:rPr>
+          <w:b/>
+        </w:rPr>
+        <w:t>linear regression</w:t>
+      </w:r>
+      <w:r>
+        <w:t xml:space="preserve"> </w:t>
+      </w:r>
+      <w:r>
+        <w:t>where</w:t>
+      </w:r>
+      <w:r>
+        <w:t xml:space="preserve"> </w:t>
+      </w:r>
+      <w:r>
+        <w:t xml:space="preserve">we want to choose the parameter vector </w:t>
+      </w:r>
+      <w:r>
+        <w:t>Ө</w:t>
+      </w:r>
+      <w:r>
+        <w:t xml:space="preserve">j to minimize </w:t>
+      </w:r>
+      <w:r>
+        <w:t xml:space="preserve">a </w:t>
+      </w:r>
+      <w:r>
+        <w:t>squared error term</w:t>
+      </w:r>
+    </w:p>
+    <w:p>
+      <w:pPr>
+        <w:pStyle w:val="ListBullet"/>
+      </w:pPr>
+      <w:r>
+        <w:t xml:space="preserve">If </w:t>
+      </w:r>
+      <w:r>
+        <w:t>you want, you can add</w:t>
+      </w:r>
+      <w:r>
+        <w:t xml:space="preserve"> that</w:t>
+      </w:r>
+      <w:r>
+        <w:t xml:space="preserve"> </w:t>
+      </w:r>
+      <w:r>
+        <w:rPr>
+          <w:b/>
+        </w:rPr>
+        <w:t xml:space="preserve">regularization term </w:t>
+      </w:r>
+      <w:r>
+        <w:rPr>
+          <w:b/>
+        </w:rPr>
+        <w:sym w:font="Wingdings" w:char="F0E0"/>
+      </w:r>
+      <w:r>
+        <w:rPr>
+          <w:b/>
+        </w:rPr>
+        <w:t xml:space="preserve"> </w:t>
+      </w:r>
+      <w:r>
+        <w:t xml:space="preserve">lambda over </w:t>
+      </w:r>
+      <w:r>
+        <w:t xml:space="preserve">2*the </w:t>
+      </w:r>
+      <w:r>
+        <w:t>m</w:t>
+      </w:r>
+      <w:r>
+        <w:t>(</w:t>
+      </w:r>
+      <w:r>
+        <w:t>j</w:t>
+      </w:r>
+      <w:r>
+        <w:t>)</w:t>
+      </w:r>
+      <w:r>
+        <w:t xml:space="preserve"> examples</w:t>
+      </w:r>
+      <w:r>
+        <w:t xml:space="preserve"> (the </w:t>
+      </w:r>
+      <w:r>
+        <w:t xml:space="preserve">data points </w:t>
+      </w:r>
+      <w:r>
+        <w:t>w/</w:t>
+      </w:r>
+      <w:r>
+        <w:t xml:space="preserve"> which to fit</w:t>
+      </w:r>
+      <w:r>
+        <w:t xml:space="preserve"> </w:t>
+      </w:r>
+      <w:r>
+        <w:t xml:space="preserve">the parameters of </w:t>
+      </w:r>
+      <w:r>
+        <w:t>Ө</w:t>
+      </w:r>
+      <w:r>
+        <w:t>j)</w:t>
+      </w:r>
+    </w:p>
+    <w:p>
+      <w:pPr>
+        <w:pStyle w:val="ListBullet"/>
+        <w:tabs>
+          <w:tab w:val="clear" w:pos="360"/>
+          <w:tab w:val="num" w:pos="720"/>
+        </w:tabs>
+        <w:ind w:left="720"/>
+      </w:pPr>
+      <w:r>
+        <w:t>Ө</w:t>
+      </w:r>
+      <w:r>
+        <w:t xml:space="preserve">j is going to be an n </w:t>
+      </w:r>
+      <w:r>
+        <w:t>+ 1-</w:t>
+      </w:r>
+      <w:r>
+        <w:t>dimensional vector, where</w:t>
+      </w:r>
+      <w:r>
+        <w:t xml:space="preserve"> n = </w:t>
+      </w:r>
+      <w:r>
+        <w:t xml:space="preserve">the </w:t>
+      </w:r>
+      <w:r>
+        <w:t xml:space="preserve"># of features we have per movie </w:t>
+      </w:r>
+      <w:r>
+        <w:t>+</w:t>
+      </w:r>
+      <w:r>
+        <w:t xml:space="preserve"> we don't regularize over </w:t>
+      </w:r>
+      <w:r>
+        <w:t>Ө</w:t>
+      </w:r>
+      <w:r>
+        <w:t>0</w:t>
+      </w:r>
+      <w:r>
+        <w:t>/</w:t>
+      </w:r>
+      <w:r>
+        <w:t xml:space="preserve">over the </w:t>
+      </w:r>
+      <w:r>
+        <w:rPr>
+          <w:b/>
+        </w:rPr>
+        <w:t xml:space="preserve">bias terms </w:t>
+      </w:r>
+      <w:r>
+        <w:t>so the</w:t>
+      </w:r>
+      <w:r>
+        <w:t xml:space="preserve"> sum is from k </w:t>
+      </w:r>
+      <w:r>
+        <w:t xml:space="preserve">= </w:t>
+      </w:r>
+      <w:r>
+        <w:t xml:space="preserve">1 through n. </w:t>
+      </w:r>
+    </w:p>
+    <w:p>
+      <w:pPr>
+        <w:pStyle w:val="ListBullet"/>
+      </w:pPr>
+      <w:r>
+        <w:t>So if you minimize this as a function</w:t>
+      </w:r>
+      <w:r>
+        <w:t xml:space="preserve"> </w:t>
+      </w:r>
+      <w:r>
+        <w:t xml:space="preserve">of </w:t>
+      </w:r>
+      <w:r>
+        <w:t>Ө</w:t>
+      </w:r>
+      <w:r>
+        <w:t xml:space="preserve">j, </w:t>
+      </w:r>
+      <w:r>
+        <w:t>you get a pretty good estimate</w:t>
+      </w:r>
+      <w:r>
+        <w:t xml:space="preserve"> </w:t>
+      </w:r>
+      <w:r>
+        <w:t xml:space="preserve">of a parameter vector </w:t>
+      </w:r>
+      <w:r>
+        <w:t>Ө</w:t>
+      </w:r>
+      <w:r>
+        <w:t xml:space="preserve">j </w:t>
+      </w:r>
+      <w:r>
+        <w:t>w/</w:t>
+      </w:r>
+      <w:r>
+        <w:t xml:space="preserve"> which to make predictions for</w:t>
+      </w:r>
+      <w:r>
+        <w:t xml:space="preserve"> </w:t>
+      </w:r>
+      <w:r>
+        <w:t xml:space="preserve">user j's movie ratings. </w:t>
+      </w:r>
+    </w:p>
+    <w:p>
+      <w:pPr>
+        <w:pStyle w:val="ListBullet"/>
+      </w:pPr>
+      <w:r>
+        <w:t xml:space="preserve">For recommender systems, </w:t>
+      </w:r>
+      <w:r>
+        <w:t xml:space="preserve">we </w:t>
+      </w:r>
+      <w:r>
+        <w:t xml:space="preserve">change this notation a little </w:t>
+      </w:r>
       <w:bookmarkStart w:id="0" w:name="_GoBack"/>
       <w:bookmarkEnd w:id="0"/>
+      <w:r>
+        <w:t>bit. So to simplify the subsequent math,</w:t>
+      </w:r>
+    </w:p>
+    <w:p>
+      <w:pPr>
+        <w:pStyle w:val="ListBullet"/>
+      </w:pPr>
+      <w:r>
+        <w:t xml:space="preserve">I </w:t>
+      </w:r>
+      <w:r>
+        <w:t>w/</w:t>
+      </w:r>
+      <w:r>
+        <w:t xml:space="preserve"> to get rid of this term mj. So that's just a constant, right? So I can delete it </w:t>
+      </w:r>
+      <w:r>
+        <w:t>w/</w:t>
+      </w:r>
+      <w:r>
+        <w:t>out changing</w:t>
+      </w:r>
+    </w:p>
+    <w:p>
+      <w:pPr>
+        <w:pStyle w:val="ListBullet"/>
+      </w:pPr>
+      <w:r>
+        <w:t xml:space="preserve">the value of </w:t>
+      </w:r>
+      <w:r>
+        <w:t>Ө</w:t>
+      </w:r>
+      <w:r>
+        <w:t xml:space="preserve"> j that I get out of this optimization. So if you imagine taking this whole</w:t>
+      </w:r>
+    </w:p>
+    <w:p>
+      <w:pPr>
+        <w:pStyle w:val="ListBullet"/>
+      </w:pPr>
+      <w:r>
+        <w:t xml:space="preserve">equation, taking this whole expression </w:t>
+      </w:r>
+      <w:r>
+        <w:t>+</w:t>
+      </w:r>
+      <w:r>
+        <w:t xml:space="preserve"> multiplying it by mj,</w:t>
+      </w:r>
+    </w:p>
+    <w:p>
+      <w:pPr>
+        <w:pStyle w:val="ListBullet"/>
+      </w:pPr>
+      <w:r>
+        <w:t xml:space="preserve">get rid of that constant. </w:t>
+      </w:r>
+      <w:r>
+        <w:t>+</w:t>
+      </w:r>
+      <w:r>
+        <w:t xml:space="preserve"> when I minimize this, I should still</w:t>
+      </w:r>
+    </w:p>
+    <w:p>
+      <w:pPr>
+        <w:pStyle w:val="ListBullet"/>
+      </w:pPr>
+      <w:r>
+        <w:t xml:space="preserve">get the same value of </w:t>
+      </w:r>
+      <w:r>
+        <w:t>Ө</w:t>
+      </w:r>
+      <w:r>
+        <w:t xml:space="preserve"> j as before. So just to repeat what we</w:t>
+      </w:r>
+    </w:p>
+    <w:p>
+      <w:pPr>
+        <w:pStyle w:val="ListBullet"/>
+      </w:pPr>
+      <w:r>
+        <w:t xml:space="preserve">wrote on the previous slide, here's our optimization objective. In order to learn </w:t>
+      </w:r>
+      <w:r>
+        <w:t>Ө</w:t>
+      </w:r>
+      <w:r>
+        <w:t xml:space="preserve"> j</w:t>
+      </w:r>
+    </w:p>
+    <w:p>
+      <w:pPr>
+        <w:pStyle w:val="ListBullet"/>
+      </w:pPr>
+      <w:r>
+        <w:t>which is the parameter for user j, we're going to minimize over</w:t>
+      </w:r>
+    </w:p>
+    <w:p>
+      <w:pPr>
+        <w:pStyle w:val="ListBullet"/>
+      </w:pPr>
+      <w:r>
+        <w:lastRenderedPageBreak/>
+        <w:t>Ө</w:t>
+      </w:r>
+      <w:r>
+        <w:t xml:space="preserve"> j of this optimization objectives. So this is our usual squared error term</w:t>
+      </w:r>
+    </w:p>
+    <w:p>
+      <w:pPr>
+        <w:pStyle w:val="ListBullet"/>
+      </w:pPr>
+      <w:r>
+        <w:t>+</w:t>
+      </w:r>
+      <w:r>
+        <w:t xml:space="preserve"> then this is our regularizations term. Now of course in building</w:t>
+      </w:r>
+    </w:p>
+    <w:p>
+      <w:pPr>
+        <w:pStyle w:val="ListBullet"/>
+      </w:pPr>
+      <w:r>
+        <w:t>a recommender system, we don't just want to learn parameters for</w:t>
+      </w:r>
+    </w:p>
+    <w:p>
+      <w:pPr>
+        <w:pStyle w:val="ListBullet"/>
+      </w:pPr>
+      <w:r>
+        <w:t>a single user. We want to learn parameters for</w:t>
+      </w:r>
+    </w:p>
+    <w:p>
+      <w:pPr>
+        <w:pStyle w:val="ListBullet"/>
+      </w:pPr>
+      <w:r>
+        <w:t>all of our users. I have n subscript u users, so</w:t>
+      </w:r>
+    </w:p>
+    <w:p>
+      <w:pPr>
+        <w:pStyle w:val="ListBullet"/>
+      </w:pPr>
+      <w:r>
+        <w:t xml:space="preserve">I want to learn all of these parameters. </w:t>
+      </w:r>
+      <w:r>
+        <w:t>+</w:t>
+      </w:r>
+      <w:r>
+        <w:t xml:space="preserve"> so, what I'm going to do is take</w:t>
+      </w:r>
+    </w:p>
+    <w:p>
+      <w:pPr>
+        <w:pStyle w:val="ListBullet"/>
+      </w:pPr>
+      <w:r>
+        <w:t xml:space="preserve">this optimization objective </w:t>
+      </w:r>
+      <w:r>
+        <w:t>+</w:t>
+      </w:r>
+      <w:r>
+        <w:t xml:space="preserve"> just add the mixture summation there. So this expression here </w:t>
+      </w:r>
+      <w:r>
+        <w:t>w/</w:t>
+      </w:r>
+      <w:r>
+        <w:t xml:space="preserve"> the one</w:t>
+      </w:r>
+    </w:p>
+    <w:p>
+      <w:pPr>
+        <w:pStyle w:val="ListBullet"/>
+      </w:pPr>
+      <w:r>
+        <w:t>half on top of this is exactly the same as what we had on top. Except that now instead of just doing</w:t>
+      </w:r>
+    </w:p>
+    <w:p>
+      <w:pPr>
+        <w:pStyle w:val="ListBullet"/>
+      </w:pPr>
+      <w:r>
+        <w:t xml:space="preserve">this for a specific user </w:t>
+      </w:r>
+      <w:r>
+        <w:t>Ө</w:t>
+      </w:r>
+      <w:r>
+        <w:t xml:space="preserve"> j, I'm going to sum my objective</w:t>
+      </w:r>
+    </w:p>
+    <w:p>
+      <w:pPr>
+        <w:pStyle w:val="ListBullet"/>
+      </w:pPr>
+      <w:r>
+        <w:t xml:space="preserve">over all of my users </w:t>
+      </w:r>
+      <w:r>
+        <w:t>+</w:t>
+      </w:r>
+      <w:r>
+        <w:t xml:space="preserve"> then minimize this overall optimization</w:t>
+      </w:r>
+    </w:p>
+    <w:p>
+      <w:pPr>
+        <w:pStyle w:val="ListBullet"/>
+      </w:pPr>
+      <w:r>
+        <w:t xml:space="preserve">objective, minimize this overall cost on. </w:t>
+      </w:r>
+      <w:r>
+        <w:t>+</w:t>
+      </w:r>
+      <w:r>
+        <w:t xml:space="preserve"> when I minimize this as</w:t>
+      </w:r>
+    </w:p>
+    <w:p>
+      <w:pPr>
+        <w:pStyle w:val="ListBullet"/>
+      </w:pPr>
+      <w:r>
+        <w:t xml:space="preserve">a function of </w:t>
+      </w:r>
+      <w:r>
+        <w:t>Ө</w:t>
+      </w:r>
+      <w:r>
+        <w:t xml:space="preserve"> 1, </w:t>
+      </w:r>
+      <w:r>
+        <w:t>Ө</w:t>
+      </w:r>
+      <w:r>
+        <w:t xml:space="preserve"> 2, up to </w:t>
+      </w:r>
+      <w:r>
+        <w:t>Ө</w:t>
+      </w:r>
+      <w:r>
+        <w:t xml:space="preserve"> nu, I will get a separate</w:t>
+      </w:r>
+    </w:p>
+    <w:p>
+      <w:pPr>
+        <w:pStyle w:val="ListBullet"/>
+      </w:pPr>
+      <w:r>
+        <w:t xml:space="preserve">parameter vector for each user. </w:t>
+      </w:r>
+      <w:r>
+        <w:t>+</w:t>
+      </w:r>
+      <w:r>
+        <w:t xml:space="preserve"> I can then use that to make</w:t>
+      </w:r>
+    </w:p>
+    <w:p>
+      <w:pPr>
+        <w:pStyle w:val="ListBullet"/>
+      </w:pPr>
+      <w:r>
+        <w:t>predictions for all of my users, for all of my n subscript users. So putting everything together, this</w:t>
+      </w:r>
+    </w:p>
+    <w:p>
+      <w:pPr>
+        <w:pStyle w:val="ListBullet"/>
+      </w:pPr>
+      <w:r>
+        <w:t xml:space="preserve">was our optimization objective on top. </w:t>
+      </w:r>
+      <w:r>
+        <w:t>+</w:t>
+      </w:r>
+      <w:r>
+        <w:t xml:space="preserve"> to give this thing a name, I'll</w:t>
+      </w:r>
+    </w:p>
+    <w:p>
+      <w:pPr>
+        <w:pStyle w:val="ListBullet"/>
+      </w:pPr>
+      <w:r>
+        <w:t>just call this J(</w:t>
+      </w:r>
+      <w:r>
+        <w:t>Ө</w:t>
+      </w:r>
+      <w:r>
+        <w:t xml:space="preserve">1, ..., </w:t>
+      </w:r>
+      <w:r>
+        <w:t>Ө</w:t>
+      </w:r>
+      <w:r>
+        <w:t xml:space="preserve"> nu). So j as usual is my optimization</w:t>
+      </w:r>
+    </w:p>
+    <w:p>
+      <w:pPr>
+        <w:pStyle w:val="ListBullet"/>
+      </w:pPr>
+      <w:r>
+        <w:t>objective, which I'm trying to minimize. Next, in order to actually do</w:t>
+      </w:r>
+    </w:p>
+    <w:p>
+      <w:pPr>
+        <w:pStyle w:val="ListBullet"/>
+      </w:pPr>
+      <w:r>
+        <w:t>the minimization, if you were to derive the gradient descent update, these</w:t>
+      </w:r>
+    </w:p>
+    <w:p>
+      <w:pPr>
+        <w:pStyle w:val="ListBullet"/>
+      </w:pPr>
+      <w:r>
+        <w:t xml:space="preserve">are the equations that you would get. So you take </w:t>
+      </w:r>
+      <w:r>
+        <w:t>Ө</w:t>
+      </w:r>
+      <w:r>
+        <w:t xml:space="preserve"> j, k, </w:t>
+      </w:r>
+      <w:r>
+        <w:t>+</w:t>
+      </w:r>
+    </w:p>
+    <w:p>
+      <w:pPr>
+        <w:pStyle w:val="ListBullet"/>
+      </w:pPr>
+      <w:r>
+        <w:t>subtract from an alpha, which is the learning rate,</w:t>
+      </w:r>
+    </w:p>
+    <w:p>
+      <w:pPr>
+        <w:pStyle w:val="ListBullet"/>
+      </w:pPr>
+      <w:r>
+        <w:t>times these terms over here on the right. So there's slightly different cases when</w:t>
+      </w:r>
+    </w:p>
+    <w:p>
+      <w:pPr>
+        <w:pStyle w:val="ListBullet"/>
+      </w:pPr>
+      <w:r>
+        <w:t xml:space="preserve">k equals 0 </w:t>
+      </w:r>
+      <w:r>
+        <w:t>+</w:t>
+      </w:r>
+      <w:r>
+        <w:t xml:space="preserve"> when k does not equal 0. </w:t>
+      </w:r>
+      <w:r>
+        <w:t>B/c</w:t>
+      </w:r>
+      <w:r>
+        <w:t xml:space="preserve"> our regularization term here</w:t>
+      </w:r>
+    </w:p>
+    <w:p>
+      <w:pPr>
+        <w:pStyle w:val="ListBullet"/>
+      </w:pPr>
+      <w:r>
+        <w:t xml:space="preserve">regularizes only the values of </w:t>
+      </w:r>
+      <w:r>
+        <w:t>Ө</w:t>
+      </w:r>
+      <w:r>
+        <w:t xml:space="preserve"> jk for k not equal to 0, so</w:t>
+      </w:r>
+    </w:p>
+    <w:p>
+      <w:pPr>
+        <w:pStyle w:val="ListBullet"/>
+      </w:pPr>
+      <w:r>
+        <w:t xml:space="preserve">we don't regularize </w:t>
+      </w:r>
+      <w:r>
+        <w:t>Ө</w:t>
+      </w:r>
+      <w:r>
+        <w:t xml:space="preserve"> 0, so </w:t>
+      </w:r>
+      <w:r>
+        <w:t>w/</w:t>
+      </w:r>
+      <w:r>
+        <w:t xml:space="preserve"> slightly different updates when</w:t>
+      </w:r>
+    </w:p>
+    <w:p>
+      <w:pPr>
+        <w:pStyle w:val="ListBullet"/>
+      </w:pPr>
+      <w:r>
+        <w:t xml:space="preserve">k equals 0 </w:t>
+      </w:r>
+      <w:r>
+        <w:t>+</w:t>
+      </w:r>
+      <w:r>
+        <w:t xml:space="preserve"> k is not equal to 0. </w:t>
+      </w:r>
+      <w:r>
+        <w:t>+</w:t>
+      </w:r>
+      <w:r>
+        <w:t xml:space="preserve"> this term over here, for example, is just the partial derivative</w:t>
+      </w:r>
+    </w:p>
+    <w:p>
+      <w:pPr>
+        <w:pStyle w:val="ListBullet"/>
+      </w:pPr>
+      <w:r>
+        <w:t>w/</w:t>
+      </w:r>
+      <w:r>
+        <w:t xml:space="preserve"> respect to your parameter, that of your optimization objective. Right </w:t>
+      </w:r>
+      <w:r>
+        <w:t>+</w:t>
+      </w:r>
+      <w:r>
+        <w:t xml:space="preserve"> so</w:t>
+      </w:r>
+    </w:p>
+    <w:p>
+      <w:pPr>
+        <w:pStyle w:val="ListBullet"/>
+      </w:pPr>
+      <w:r>
+        <w:t xml:space="preserve">this is just gradient descent </w:t>
+      </w:r>
+      <w:r>
+        <w:t>+</w:t>
+      </w:r>
+      <w:r>
+        <w:t xml:space="preserve"> I've already computed the derivatives </w:t>
+      </w:r>
+      <w:r>
+        <w:t>+</w:t>
+      </w:r>
+    </w:p>
+    <w:p>
+      <w:pPr>
+        <w:pStyle w:val="ListBullet"/>
+      </w:pPr>
+      <w:r>
+        <w:t xml:space="preserve">plugged them into here. </w:t>
+      </w:r>
+      <w:r>
+        <w:t>+</w:t>
+      </w:r>
+      <w:r>
+        <w:t xml:space="preserve"> if this gradient descent update</w:t>
+      </w:r>
+    </w:p>
+    <w:p>
+      <w:pPr>
+        <w:pStyle w:val="ListBullet"/>
+      </w:pPr>
+      <w:r>
+        <w:t xml:space="preserve">look a lot like what we have here for linear regression. That's </w:t>
+      </w:r>
+      <w:r>
+        <w:t>b/c</w:t>
+      </w:r>
+      <w:r>
+        <w:t xml:space="preserve"> these are essentially</w:t>
+      </w:r>
+    </w:p>
+    <w:p>
+      <w:pPr>
+        <w:pStyle w:val="ListBullet"/>
+      </w:pPr>
+      <w:r>
+        <w:t>the same as linear regression. The only minor difference is that for</w:t>
+      </w:r>
+    </w:p>
+    <w:p>
+      <w:pPr>
+        <w:pStyle w:val="ListBullet"/>
+      </w:pPr>
+      <w:r>
+        <w:t>linear regression we have these 1 over m terms,</w:t>
+      </w:r>
+    </w:p>
+    <w:p>
+      <w:pPr>
+        <w:pStyle w:val="ListBullet"/>
+      </w:pPr>
+      <w:r>
+        <w:t xml:space="preserve">this really would've been 1 over mj. But </w:t>
+      </w:r>
+      <w:r>
+        <w:t>b/c</w:t>
+      </w:r>
+      <w:r>
+        <w:t xml:space="preserve"> earlier when we are deriving</w:t>
+      </w:r>
+    </w:p>
+    <w:p>
+      <w:pPr>
+        <w:pStyle w:val="ListBullet"/>
+      </w:pPr>
+      <w:r>
+        <w:t>the optimization objective, we got rid of this, that's why we</w:t>
+      </w:r>
+    </w:p>
+    <w:p>
+      <w:pPr>
+        <w:pStyle w:val="ListBullet"/>
+      </w:pPr>
+      <w:r>
+        <w:t>don't have this 1 over m term. But otherwise, it's really some of</w:t>
+      </w:r>
+    </w:p>
+    <w:p>
+      <w:pPr>
+        <w:pStyle w:val="ListBullet"/>
+      </w:pPr>
+      <w:r>
+        <w:t>my training examples of the ever times xk plus that regularization term, plus that term of regularization</w:t>
+      </w:r>
+    </w:p>
+    <w:p>
+      <w:pPr>
+        <w:pStyle w:val="ListBullet"/>
+      </w:pPr>
+      <w:r>
+        <w:t xml:space="preserve">contributes to the derivative. </w:t>
+      </w:r>
+      <w:r>
+        <w:t>+</w:t>
+      </w:r>
+      <w:r>
+        <w:t xml:space="preserve"> so if you're using gradient</w:t>
+      </w:r>
+    </w:p>
+    <w:p>
+      <w:pPr>
+        <w:pStyle w:val="ListBullet"/>
+      </w:pPr>
+      <w:r>
+        <w:t>descent here's how you can minimize the cost function j</w:t>
+      </w:r>
+    </w:p>
+    <w:p>
+      <w:pPr>
+        <w:pStyle w:val="ListBullet"/>
+      </w:pPr>
+      <w:r>
+        <w:t xml:space="preserve">to learn all the parameters. </w:t>
+      </w:r>
+      <w:r>
+        <w:t>+</w:t>
+      </w:r>
+      <w:r>
+        <w:t xml:space="preserve"> using these formulas for</w:t>
+      </w:r>
+    </w:p>
+    <w:p>
+      <w:pPr>
+        <w:pStyle w:val="ListBullet"/>
+      </w:pPr>
+      <w:r>
+        <w:t>the derivative if you want, you can also plug them into a more</w:t>
+      </w:r>
+    </w:p>
+    <w:p>
+      <w:pPr>
+        <w:pStyle w:val="ListBullet"/>
+      </w:pPr>
+      <w:r>
+        <w:t>advanced optimization algorithm, like conjugate gradient or</w:t>
+      </w:r>
+    </w:p>
+    <w:p>
+      <w:pPr>
+        <w:pStyle w:val="ListBullet"/>
+      </w:pPr>
+      <w:r>
+        <w:t xml:space="preserve">LBFGS or what have you. </w:t>
+      </w:r>
+      <w:r>
+        <w:t>+</w:t>
+      </w:r>
+      <w:r>
+        <w:t xml:space="preserve"> use that to try to minimize</w:t>
+      </w:r>
+    </w:p>
+    <w:p>
+      <w:pPr>
+        <w:pStyle w:val="ListBullet"/>
+      </w:pPr>
+      <w:r>
+        <w:lastRenderedPageBreak/>
+        <w:t>the cost function j as well. So hopefully you now know how you can</w:t>
+      </w:r>
+    </w:p>
+    <w:p>
+      <w:pPr>
+        <w:pStyle w:val="ListBullet"/>
+      </w:pPr>
+      <w:r>
+        <w:t>apply essentially a deviation on linear regression in order to predict different</w:t>
+      </w:r>
+    </w:p>
+    <w:p>
+      <w:pPr>
+        <w:pStyle w:val="ListBullet"/>
+      </w:pPr>
+      <w:r>
+        <w:t>movie ratings by different users. This particular algorithm is called</w:t>
+      </w:r>
+    </w:p>
+    <w:p>
+      <w:pPr>
+        <w:pStyle w:val="ListBullet"/>
+      </w:pPr>
+      <w:r>
+        <w:t xml:space="preserve">a content based recommendations, or a content based approach, </w:t>
+      </w:r>
+      <w:r>
+        <w:t>b/c</w:t>
+      </w:r>
+      <w:r>
+        <w:t xml:space="preserve"> we assume that we have available</w:t>
+      </w:r>
+    </w:p>
+    <w:p>
+      <w:pPr>
+        <w:pStyle w:val="ListBullet"/>
+      </w:pPr>
+      <w:r>
+        <w:t xml:space="preserve">to us features for the different movies. </w:t>
+      </w:r>
+      <w:r>
+        <w:t>+</w:t>
+      </w:r>
+      <w:r>
+        <w:t xml:space="preserve"> so where features that capture</w:t>
+      </w:r>
+    </w:p>
+    <w:p>
+      <w:pPr>
+        <w:pStyle w:val="ListBullet"/>
+      </w:pPr>
+      <w:r>
+        <w:t>what is the content of these movies, of how romantic is this movie,</w:t>
+      </w:r>
+    </w:p>
+    <w:p>
+      <w:pPr>
+        <w:pStyle w:val="ListBullet"/>
+      </w:pPr>
+      <w:r>
+        <w:t xml:space="preserve">how much action is in this movie. </w:t>
+      </w:r>
+      <w:r>
+        <w:t>+</w:t>
+      </w:r>
+      <w:r>
+        <w:t xml:space="preserve"> we're really using features</w:t>
+      </w:r>
+    </w:p>
+    <w:p>
+      <w:pPr>
+        <w:pStyle w:val="ListBullet"/>
+      </w:pPr>
+      <w:r>
+        <w:t>of a content of the movies to make our predictions. But for many movies,</w:t>
+      </w:r>
+    </w:p>
+    <w:p>
+      <w:pPr>
+        <w:pStyle w:val="ListBullet"/>
+      </w:pPr>
+      <w:r>
+        <w:t>we don't actually have such features. Or maybe very difficult</w:t>
+      </w:r>
+    </w:p>
+    <w:p>
+      <w:pPr>
+        <w:pStyle w:val="ListBullet"/>
+      </w:pPr>
+      <w:r>
+        <w:t>to get such features for all of our movies, for all of</w:t>
+      </w:r>
+    </w:p>
+    <w:p>
+      <w:pPr>
+        <w:pStyle w:val="ListBullet"/>
+      </w:pPr>
+      <w:r>
+        <w:t xml:space="preserve">whatever items we're trying to sell. </w:t>
+      </w:r>
+      <w:r>
+        <w:t>+</w:t>
+      </w:r>
+      <w:r>
+        <w:t xml:space="preserve"> so, in the next video, we'll start</w:t>
+      </w:r>
+    </w:p>
+    <w:p>
+      <w:pPr>
+        <w:pStyle w:val="ListBullet"/>
+      </w:pPr>
+      <w:r>
+        <w:t xml:space="preserve">to talk about an approach to recommender systems that isn't content based </w:t>
+      </w:r>
+      <w:r>
+        <w:t>+</w:t>
+      </w:r>
+    </w:p>
+    <w:p>
+      <w:pPr>
+        <w:pStyle w:val="ListBullet"/>
+      </w:pPr>
+      <w:r>
+        <w:t>does not assume that we have someone else giving us all of these features for</w:t>
+      </w:r>
+    </w:p>
+    <w:p>
+      <w:pPr>
+        <w:pStyle w:val="ListBullet"/>
+        <w:numPr>
+          <w:ilvl w:val="0"/>
+          <w:numId w:val="0"/>
+        </w:numPr>
+      </w:pPr>
+      <w:r>
+        <w:t>all of the movies in our data set.</w:t>
+      </w:r>
     </w:p>
     <w:sectPr>
       <w:pgSz w:w="12240" w:h="15840"/>
@@ -116,7 +3072,7 @@
 </file>
 
 <file path=word/endnotes.xml><?xml version="1.0" encoding="utf-8"?>
-<w:endnotes xmlns:wpc="http://schemas.microsoft.com/office/word/2010/wordprocessingCanvas" xmlns:mc="http://schemas.openxmlformats.org/markup-compatibility/2006" xmlns:o="urn:schemas-microsoft-com:office:office" xmlns:r="http://schemas.openxmlformats.org/officeDocument/2006/relationships" xmlns:m="http://schemas.openxmlformats.org/officeDocument/2006/math" xmlns:v="urn:schemas-microsoft-com:vml" xmlns:wp14="http://schemas.microsoft.com/office/word/2010/wordprocessingDrawing" xmlns:wp="http://schemas.openxmlformats.org/drawingml/2006/wordprocessingDrawing" xmlns:w10="urn:schemas-microsoft-com:office:word" xmlns:w="http://schemas.openxmlformats.org/wordprocessingml/2006/main" xmlns:w14="http://schemas.microsoft.com/office/word/2010/wordml" xmlns:w15="http://schemas.microsoft.com/office/word/2012/wordml" xmlns:wpg="http://schemas.microsoft.com/office/word/2010/wordprocessingGroup" xmlns:wpi="http://schemas.microsoft.com/office/word/2010/wordprocessingInk" xmlns:wne="http://schemas.microsoft.com/office/word/2006/wordml" xmlns:wps="http://schemas.microsoft.com/office/word/2010/wordprocessingShape" mc:Ignorable="w14 w15 wp14">
+<w:endnotes xmlns:wpc="http://schemas.microsoft.com/office/word/2010/wordprocessingCanvas" xmlns:cx="http://schemas.microsoft.com/office/drawing/2014/chartex" xmlns:cx1="http://schemas.microsoft.com/office/drawing/2015/9/8/chartex" xmlns:cx2="http://schemas.microsoft.com/office/drawing/2015/10/21/chartex" xmlns:cx3="http://schemas.microsoft.com/office/drawing/2016/5/9/chartex" xmlns:cx4="http://schemas.microsoft.com/office/drawing/2016/5/10/chartex" xmlns:cx5="http://schemas.microsoft.com/office/drawing/2016/5/11/chartex" xmlns:cx6="http://schemas.microsoft.com/office/drawing/2016/5/12/chartex" xmlns:cx7="http://schemas.microsoft.com/office/drawing/2016/5/13/chartex" xmlns:cx8="http://schemas.microsoft.com/office/drawing/2016/5/14/chartex" xmlns:mc="http://schemas.openxmlformats.org/markup-compatibility/2006" xmlns:aink="http://schemas.microsoft.com/office/drawing/2016/ink" xmlns:am3d="http://schemas.microsoft.com/office/drawing/2017/model3d" xmlns:o="urn:schemas-microsoft-com:office:office" xmlns:r="http://schemas.openxmlformats.org/officeDocument/2006/relationships" xmlns:m="http://schemas.openxmlformats.org/officeDocument/2006/math" xmlns:v="urn:schemas-microsoft-com:vml" xmlns:wp14="http://schemas.microsoft.com/office/word/2010/wordprocessingDrawing" xmlns:wp="http://schemas.openxmlformats.org/drawingml/2006/wordprocessingDrawing" xmlns:w10="urn:schemas-microsoft-com:office:word" xmlns:w="http://schemas.openxmlformats.org/wordprocessingml/2006/main" xmlns:w14="http://schemas.microsoft.com/office/word/2010/wordml" xmlns:w15="http://schemas.microsoft.com/office/word/2012/wordml" xmlns:w16cid="http://schemas.microsoft.com/office/word/2016/wordml/cid" xmlns:w16se="http://schemas.microsoft.com/office/word/2015/wordml/symex" xmlns:wpg="http://schemas.microsoft.com/office/word/2010/wordprocessingGroup" xmlns:wpi="http://schemas.microsoft.com/office/word/2010/wordprocessingInk" xmlns:wne="http://schemas.microsoft.com/office/word/2006/wordml" xmlns:wps="http://schemas.microsoft.com/office/word/2010/wordprocessingShape" mc:Ignorable="w14 w15 w16se w16cid wp14">
   <w:endnote w:type="separator" w:id="-1">
     <w:p>
       <w:pPr>
@@ -141,7 +3097,7 @@
 </file>
 
 <file path=word/footnotes.xml><?xml version="1.0" encoding="utf-8"?>
-<w:footnotes xmlns:wpc="http://schemas.microsoft.com/office/word/2010/wordprocessingCanvas" xmlns:mc="http://schemas.openxmlformats.org/markup-compatibility/2006" xmlns:o="urn:schemas-microsoft-com:office:office" xmlns:r="http://schemas.openxmlformats.org/officeDocument/2006/relationships" xmlns:m="http://schemas.openxmlformats.org/officeDocument/2006/math" xmlns:v="urn:schemas-microsoft-com:vml" xmlns:wp14="http://schemas.microsoft.com/office/word/2010/wordprocessingDrawing" xmlns:wp="http://schemas.openxmlformats.org/drawingml/2006/wordprocessingDrawing" xmlns:w10="urn:schemas-microsoft-com:office:word" xmlns:w="http://schemas.openxmlformats.org/wordprocessingml/2006/main" xmlns:w14="http://schemas.microsoft.com/office/word/2010/wordml" xmlns:w15="http://schemas.microsoft.com/office/word/2012/wordml" xmlns:wpg="http://schemas.microsoft.com/office/word/2010/wordprocessingGroup" xmlns:wpi="http://schemas.microsoft.com/office/word/2010/wordprocessingInk" xmlns:wne="http://schemas.microsoft.com/office/word/2006/wordml" xmlns:wps="http://schemas.microsoft.com/office/word/2010/wordprocessingShape" mc:Ignorable="w14 w15 wp14">
+<w:footnotes xmlns:wpc="http://schemas.microsoft.com/office/word/2010/wordprocessingCanvas" xmlns:cx="http://schemas.microsoft.com/office/drawing/2014/chartex" xmlns:cx1="http://schemas.microsoft.com/office/drawing/2015/9/8/chartex" xmlns:cx2="http://schemas.microsoft.com/office/drawing/2015/10/21/chartex" xmlns:cx3="http://schemas.microsoft.com/office/drawing/2016/5/9/chartex" xmlns:cx4="http://schemas.microsoft.com/office/drawing/2016/5/10/chartex" xmlns:cx5="http://schemas.microsoft.com/office/drawing/2016/5/11/chartex" xmlns:cx6="http://schemas.microsoft.com/office/drawing/2016/5/12/chartex" xmlns:cx7="http://schemas.microsoft.com/office/drawing/2016/5/13/chartex" xmlns:cx8="http://schemas.microsoft.com/office/drawing/2016/5/14/chartex" xmlns:mc="http://schemas.openxmlformats.org/markup-compatibility/2006" xmlns:aink="http://schemas.microsoft.com/office/drawing/2016/ink" xmlns:am3d="http://schemas.microsoft.com/office/drawing/2017/model3d" xmlns:o="urn:schemas-microsoft-com:office:office" xmlns:r="http://schemas.openxmlformats.org/officeDocument/2006/relationships" xmlns:m="http://schemas.openxmlformats.org/officeDocument/2006/math" xmlns:v="urn:schemas-microsoft-com:vml" xmlns:wp14="http://schemas.microsoft.com/office/word/2010/wordprocessingDrawing" xmlns:wp="http://schemas.openxmlformats.org/drawingml/2006/wordprocessingDrawing" xmlns:w10="urn:schemas-microsoft-com:office:word" xmlns:w="http://schemas.openxmlformats.org/wordprocessingml/2006/main" xmlns:w14="http://schemas.microsoft.com/office/word/2010/wordml" xmlns:w15="http://schemas.microsoft.com/office/word/2012/wordml" xmlns:w16cid="http://schemas.microsoft.com/office/word/2016/wordml/cid" xmlns:w16se="http://schemas.microsoft.com/office/word/2015/wordml/symex" xmlns:wpg="http://schemas.microsoft.com/office/word/2010/wordprocessingGroup" xmlns:wpi="http://schemas.microsoft.com/office/word/2010/wordprocessingInk" xmlns:wne="http://schemas.microsoft.com/office/word/2006/wordml" xmlns:wps="http://schemas.microsoft.com/office/word/2010/wordprocessingShape" mc:Ignorable="w14 w15 w16se w16cid wp14">
   <w:footnote w:type="separator" w:id="-1">
     <w:p>
       <w:pPr>
@@ -166,7 +3122,7 @@
 </file>
 
 <file path=word/numbering.xml><?xml version="1.0" encoding="utf-8"?>
-<w:numbering xmlns:wpc="http://schemas.microsoft.com/office/word/2010/wordprocessingCanvas" xmlns:mc="http://schemas.openxmlformats.org/markup-compatibility/2006" xmlns:o="urn:schemas-microsoft-com:office:office" xmlns:r="http://schemas.openxmlformats.org/officeDocument/2006/relationships" xmlns:m="http://schemas.openxmlformats.org/officeDocument/2006/math" xmlns:v="urn:schemas-microsoft-com:vml" xmlns:wp14="http://schemas.microsoft.com/office/word/2010/wordprocessingDrawing" xmlns:wp="http://schemas.openxmlformats.org/drawingml/2006/wordprocessingDrawing" xmlns:w10="urn:schemas-microsoft-com:office:word" xmlns:w="http://schemas.openxmlformats.org/wordprocessingml/2006/main" xmlns:w14="http://schemas.microsoft.com/office/word/2010/wordml" xmlns:w15="http://schemas.microsoft.com/office/word/2012/wordml" xmlns:wpg="http://schemas.microsoft.com/office/word/2010/wordprocessingGroup" xmlns:wpi="http://schemas.microsoft.com/office/word/2010/wordprocessingInk" xmlns:wne="http://schemas.microsoft.com/office/word/2006/wordml" xmlns:wps="http://schemas.microsoft.com/office/word/2010/wordprocessingShape" mc:Ignorable="w14 w15 wp14">
+<w:numbering xmlns:wpc="http://schemas.microsoft.com/office/word/2010/wordprocessingCanvas" xmlns:cx="http://schemas.microsoft.com/office/drawing/2014/chartex" xmlns:cx1="http://schemas.microsoft.com/office/drawing/2015/9/8/chartex" xmlns:cx2="http://schemas.microsoft.com/office/drawing/2015/10/21/chartex" xmlns:cx3="http://schemas.microsoft.com/office/drawing/2016/5/9/chartex" xmlns:cx4="http://schemas.microsoft.com/office/drawing/2016/5/10/chartex" xmlns:cx5="http://schemas.microsoft.com/office/drawing/2016/5/11/chartex" xmlns:cx6="http://schemas.microsoft.com/office/drawing/2016/5/12/chartex" xmlns:cx7="http://schemas.microsoft.com/office/drawing/2016/5/13/chartex" xmlns:cx8="http://schemas.microsoft.com/office/drawing/2016/5/14/chartex" xmlns:mc="http://schemas.openxmlformats.org/markup-compatibility/2006" xmlns:aink="http://schemas.microsoft.com/office/drawing/2016/ink" xmlns:am3d="http://schemas.microsoft.com/office/drawing/2017/model3d" xmlns:o="urn:schemas-microsoft-com:office:office" xmlns:r="http://schemas.openxmlformats.org/officeDocument/2006/relationships" xmlns:m="http://schemas.openxmlformats.org/officeDocument/2006/math" xmlns:v="urn:schemas-microsoft-com:vml" xmlns:wp14="http://schemas.microsoft.com/office/word/2010/wordprocessingDrawing" xmlns:wp="http://schemas.openxmlformats.org/drawingml/2006/wordprocessingDrawing" xmlns:w10="urn:schemas-microsoft-com:office:word" xmlns:w="http://schemas.openxmlformats.org/wordprocessingml/2006/main" xmlns:w14="http://schemas.microsoft.com/office/word/2010/wordml" xmlns:w15="http://schemas.microsoft.com/office/word/2012/wordml" xmlns:w16cid="http://schemas.microsoft.com/office/word/2016/wordml/cid" xmlns:w16se="http://schemas.microsoft.com/office/word/2015/wordml/symex" xmlns:wpg="http://schemas.microsoft.com/office/word/2010/wordprocessingGroup" xmlns:wpi="http://schemas.microsoft.com/office/word/2010/wordprocessingInk" xmlns:wne="http://schemas.microsoft.com/office/word/2006/wordml" xmlns:wps="http://schemas.microsoft.com/office/word/2010/wordprocessingShape" mc:Ignorable="w14 w15 w16se w16cid wp14">
   <w:abstractNum w:abstractNumId="0" w15:restartNumberingAfterBreak="0">
     <w:nsid w:val="FFFFFF89"/>
     <w:multiLevelType w:val="singleLevel"/>
@@ -201,7 +3157,7 @@
 </file>
 
 <file path=word/styles.xml><?xml version="1.0" encoding="utf-8"?>
-<w:styles xmlns:mc="http://schemas.openxmlformats.org/markup-compatibility/2006" xmlns:r="http://schemas.openxmlformats.org/officeDocument/2006/relationships" xmlns:w="http://schemas.openxmlformats.org/wordprocessingml/2006/main" xmlns:w14="http://schemas.microsoft.com/office/word/2010/wordml" xmlns:w15="http://schemas.microsoft.com/office/word/2012/wordml" mc:Ignorable="w14 w15">
+<w:styles xmlns:mc="http://schemas.openxmlformats.org/markup-compatibility/2006" xmlns:r="http://schemas.openxmlformats.org/officeDocument/2006/relationships" xmlns:w="http://schemas.openxmlformats.org/wordprocessingml/2006/main" xmlns:w14="http://schemas.microsoft.com/office/word/2010/wordml" xmlns:w15="http://schemas.microsoft.com/office/word/2012/wordml" xmlns:w16cid="http://schemas.microsoft.com/office/word/2016/wordml/cid" xmlns:w16se="http://schemas.microsoft.com/office/word/2015/wordml/symex" mc:Ignorable="w14 w15 w16se w16cid">
   <w:docDefaults>
     <w:rPrDefault>
       <w:rPr>
@@ -217,7 +3173,7 @@
       </w:pPr>
     </w:pPrDefault>
   </w:docDefaults>
-  <w:latentStyles w:defLockedState="0" w:defUIPriority="99" w:defSemiHidden="0" w:defUnhideWhenUsed="0" w:defQFormat="0" w:count="371">
+  <w:latentStyles w:defLockedState="0" w:defUIPriority="99" w:defSemiHidden="0" w:defUnhideWhenUsed="0" w:defQFormat="0" w:count="375">
     <w:lsdException w:name="Normal" w:uiPriority="0" w:qFormat="1"/>
     <w:lsdException w:name="heading 1" w:uiPriority="9" w:qFormat="1"/>
     <w:lsdException w:name="heading 2" w:semiHidden="1" w:uiPriority="9" w:unhideWhenUsed="1" w:qFormat="1"/>
@@ -323,7 +3279,6 @@
     <w:lsdException w:name="HTML Sample" w:semiHidden="1" w:unhideWhenUsed="1"/>
     <w:lsdException w:name="HTML Typewriter" w:semiHidden="1" w:unhideWhenUsed="1"/>
     <w:lsdException w:name="HTML Variable" w:semiHidden="1" w:unhideWhenUsed="1"/>
-    <w:lsdException w:name="Normal Table" w:semiHidden="1" w:unhideWhenUsed="1"/>
     <w:lsdException w:name="annotation subject" w:semiHidden="1" w:unhideWhenUsed="1"/>
     <w:lsdException w:name="No List" w:semiHidden="1" w:unhideWhenUsed="1"/>
     <w:lsdException w:name="Outline List 1" w:semiHidden="1" w:unhideWhenUsed="1"/>
@@ -367,10 +3322,8 @@
     <w:lsdException w:name="Table Elegant" w:semiHidden="1" w:unhideWhenUsed="1"/>
     <w:lsdException w:name="Table Professional" w:semiHidden="1" w:unhideWhenUsed="1"/>
     <w:lsdException w:name="Table Subtle 1" w:semiHidden="1" w:unhideWhenUsed="1"/>
-    <w:lsdException w:name="Table Subtle 2" w:semiHidden="1" w:unhideWhenUsed="1"/>
     <w:lsdException w:name="Table Web 1" w:semiHidden="1" w:unhideWhenUsed="1"/>
     <w:lsdException w:name="Table Web 2" w:semiHidden="1" w:unhideWhenUsed="1"/>
-    <w:lsdException w:name="Table Web 3" w:semiHidden="1" w:unhideWhenUsed="1"/>
     <w:lsdException w:name="Balloon Text" w:semiHidden="1" w:unhideWhenUsed="1"/>
     <w:lsdException w:name="Table Grid" w:uiPriority="39"/>
     <w:lsdException w:name="Table Theme" w:semiHidden="1" w:unhideWhenUsed="1"/>
@@ -589,6 +3542,10 @@
     <w:lsdException w:name="List Table 5 Dark Accent 6" w:uiPriority="50"/>
     <w:lsdException w:name="List Table 6 Colorful Accent 6" w:uiPriority="51"/>
     <w:lsdException w:name="List Table 7 Colorful Accent 6" w:uiPriority="52"/>
+    <w:lsdException w:name="Mention" w:semiHidden="1" w:unhideWhenUsed="1"/>
+    <w:lsdException w:name="Smart Hyperlink" w:semiHidden="1" w:unhideWhenUsed="1"/>
+    <w:lsdException w:name="Hashtag" w:semiHidden="1" w:unhideWhenUsed="1"/>
+    <w:lsdException w:name="Unresolved Mention" w:semiHidden="1" w:unhideWhenUsed="1"/>
   </w:latentStyles>
   <w:style w:type="paragraph" w:default="1" w:styleId="Normal">
     <w:name w:val="Normal"/>
@@ -969,7 +3926,7 @@
 </file>
 
 <file path=customXml/itemProps1.xml><?xml version="1.0" encoding="utf-8"?>
-<ds:datastoreItem xmlns:ds="http://schemas.openxmlformats.org/officeDocument/2006/customXml" ds:itemID="{EBDB35C9-BEBF-4557-88B0-C79DDF68D958}">
+<ds:datastoreItem xmlns:ds="http://schemas.openxmlformats.org/officeDocument/2006/customXml" ds:itemID="{6625CB7E-182A-422D-B7AC-4DC5E24EC3AB}">
   <ds:schemaRefs>
     <ds:schemaRef ds:uri="http://schemas.openxmlformats.org/officeDocument/2006/bibliography"/>
   </ds:schemaRefs>

</xml_diff>

<commit_message>
Finish Predicting Movie Ratings lectures in Coursera Stanford ML
</commit_message>
<xml_diff>
--- a/MachineLearning/Coursera/StanfordMachineLearning/Week9_AnomalyDetection_RecommenderSystems/Week_9_2_1_PredictingMovieRatings.docx
+++ b/MachineLearning/Coursera/StanfordMachineLearning/Week9_AnomalyDetection_RecommenderSystems/Week_9_2_1_PredictingMovieRatings.docx
@@ -1,6 +1,6 @@
 
 <file path=word/document.xml><?xml version="1.0" encoding="utf-8"?>
-<w:document xmlns:wpc="http://schemas.microsoft.com/office/word/2010/wordprocessingCanvas" xmlns:mc="http://schemas.openxmlformats.org/markup-compatibility/2006" xmlns:o="urn:schemas-microsoft-com:office:office" xmlns:r="http://schemas.openxmlformats.org/officeDocument/2006/relationships" xmlns:m="http://schemas.openxmlformats.org/officeDocument/2006/math" xmlns:v="urn:schemas-microsoft-com:vml" xmlns:wp14="http://schemas.microsoft.com/office/word/2010/wordprocessingDrawing" xmlns:wp="http://schemas.openxmlformats.org/drawingml/2006/wordprocessingDrawing" xmlns:w10="urn:schemas-microsoft-com:office:word" xmlns:w="http://schemas.openxmlformats.org/wordprocessingml/2006/main" xmlns:w14="http://schemas.microsoft.com/office/word/2010/wordml" xmlns:w15="http://schemas.microsoft.com/office/word/2012/wordml" xmlns:wpg="http://schemas.microsoft.com/office/word/2010/wordprocessingGroup" xmlns:wpi="http://schemas.microsoft.com/office/word/2010/wordprocessingInk" xmlns:wne="http://schemas.microsoft.com/office/word/2006/wordml" xmlns:wps="http://schemas.microsoft.com/office/word/2010/wordprocessingShape" mc:Ignorable="w14 w15 wp14">
+<w:document xmlns:wpc="http://schemas.microsoft.com/office/word/2010/wordprocessingCanvas" xmlns:cx="http://schemas.microsoft.com/office/drawing/2014/chartex" xmlns:cx1="http://schemas.microsoft.com/office/drawing/2015/9/8/chartex" xmlns:cx2="http://schemas.microsoft.com/office/drawing/2015/10/21/chartex" xmlns:cx3="http://schemas.microsoft.com/office/drawing/2016/5/9/chartex" xmlns:cx4="http://schemas.microsoft.com/office/drawing/2016/5/10/chartex" xmlns:cx5="http://schemas.microsoft.com/office/drawing/2016/5/11/chartex" xmlns:cx6="http://schemas.microsoft.com/office/drawing/2016/5/12/chartex" xmlns:cx7="http://schemas.microsoft.com/office/drawing/2016/5/13/chartex" xmlns:cx8="http://schemas.microsoft.com/office/drawing/2016/5/14/chartex" xmlns:mc="http://schemas.openxmlformats.org/markup-compatibility/2006" xmlns:aink="http://schemas.microsoft.com/office/drawing/2016/ink" xmlns:am3d="http://schemas.microsoft.com/office/drawing/2017/model3d" xmlns:o="urn:schemas-microsoft-com:office:office" xmlns:r="http://schemas.openxmlformats.org/officeDocument/2006/relationships" xmlns:m="http://schemas.openxmlformats.org/officeDocument/2006/math" xmlns:v="urn:schemas-microsoft-com:vml" xmlns:wp14="http://schemas.microsoft.com/office/word/2010/wordprocessingDrawing" xmlns:wp="http://schemas.openxmlformats.org/drawingml/2006/wordprocessingDrawing" xmlns:w10="urn:schemas-microsoft-com:office:word" xmlns:w="http://schemas.openxmlformats.org/wordprocessingml/2006/main" xmlns:w14="http://schemas.microsoft.com/office/word/2010/wordml" xmlns:w15="http://schemas.microsoft.com/office/word/2012/wordml" xmlns:w16cid="http://schemas.microsoft.com/office/word/2016/wordml/cid" xmlns:w16se="http://schemas.microsoft.com/office/word/2015/wordml/symex" xmlns:wpg="http://schemas.microsoft.com/office/word/2010/wordprocessingGroup" xmlns:wpi="http://schemas.microsoft.com/office/word/2010/wordprocessingInk" xmlns:wne="http://schemas.microsoft.com/office/word/2006/wordml" xmlns:wps="http://schemas.microsoft.com/office/word/2010/wordprocessingShape" mc:Ignorable="w14 w15 w16se w16cid wp14">
   <w:body>
     <w:p>
       <w:pPr>
@@ -1085,7 +1085,19 @@
         <w:ind w:left="720"/>
       </w:pPr>
       <w:r>
-        <w:t xml:space="preserve">Өj is going to be an n + 1-dimensional vector, where n = the # of features we have per movie + we don't regularize over Ө0/over the </w:t>
+        <w:t xml:space="preserve">Өj is going to be an </w:t>
+      </w:r>
+      <w:r>
+        <w:t>(</w:t>
+      </w:r>
+      <w:r>
+        <w:t>n + 1</w:t>
+      </w:r>
+      <w:r>
+        <w:t>)</w:t>
+      </w:r>
+      <w:r>
+        <w:t xml:space="preserve">-dimensional vector, where n = the # of features we have per movie + we don't regularize over Ө0/over the </w:t>
       </w:r>
       <w:r>
         <w:rPr>
@@ -1102,505 +1114,111 @@
         <w:pStyle w:val="ListBullet"/>
       </w:pPr>
       <w:r>
-        <w:t>So if you minimize this as a function of Өj, you get a pretty good estimate of a parameter vector Өj w/ which to make predictions for user j's movie ratings. For recommender systems, I'm gonna</w:t>
-      </w:r>
-    </w:p>
-    <w:p>
-      <w:pPr>
-        <w:pStyle w:val="ListBullet"/>
-      </w:pPr>
-      <w:r>
-        <w:t>change this notation a little bit. So to simplify the subsequent math,</w:t>
-      </w:r>
-    </w:p>
-    <w:p>
-      <w:pPr>
-        <w:pStyle w:val="ListBullet"/>
-      </w:pPr>
-      <w:r>
-        <w:t>I w/ to get rid of this term mj. So that's just a constant, right? So I can delete it w/out changing</w:t>
-      </w:r>
-    </w:p>
-    <w:p>
-      <w:pPr>
-        <w:pStyle w:val="ListBullet"/>
-      </w:pPr>
-      <w:r>
-        <w:t>the value of Ө j that I get out of this optimization. So if you imagine taking this whole</w:t>
-      </w:r>
-    </w:p>
-    <w:p>
-      <w:pPr>
-        <w:pStyle w:val="ListBullet"/>
-      </w:pPr>
-      <w:r>
-        <w:t>equation, taking this whole expression + multiplying it by mj,</w:t>
-      </w:r>
-    </w:p>
-    <w:p>
-      <w:pPr>
-        <w:pStyle w:val="ListBullet"/>
-      </w:pPr>
-      <w:r>
-        <w:t>get rid of that constant. + when I minimize this, I should still</w:t>
-      </w:r>
-    </w:p>
-    <w:p>
-      <w:pPr>
-        <w:pStyle w:val="ListBullet"/>
-      </w:pPr>
-      <w:r>
-        <w:t>get the same value of Ө j as before. So just to repeat what we</w:t>
-      </w:r>
-    </w:p>
-    <w:p>
-      <w:pPr>
-        <w:pStyle w:val="ListBullet"/>
-      </w:pPr>
-      <w:r>
-        <w:t>wrote on the previous slide, here's our optimization objective. In order to learn Ө j</w:t>
-      </w:r>
-    </w:p>
-    <w:p>
-      <w:pPr>
-        <w:pStyle w:val="ListBullet"/>
-      </w:pPr>
-      <w:r>
-        <w:t>which is the parameter for user j, we're going to minimize over</w:t>
-      </w:r>
-    </w:p>
-    <w:p>
-      <w:pPr>
-        <w:pStyle w:val="ListBullet"/>
-      </w:pPr>
-      <w:r>
-        <w:lastRenderedPageBreak/>
-        <w:t>Ө j of this optimization objectives. So this is our usual squared error term</w:t>
-      </w:r>
-    </w:p>
-    <w:p>
-      <w:pPr>
-        <w:pStyle w:val="ListBullet"/>
-      </w:pPr>
-      <w:r>
-        <w:t>+ then this is our regularizations term. Now of course in building</w:t>
-      </w:r>
-    </w:p>
-    <w:p>
-      <w:pPr>
-        <w:pStyle w:val="ListBullet"/>
-      </w:pPr>
-      <w:r>
-        <w:t>a recommender system, we don't just want to learn parameters for</w:t>
-      </w:r>
-    </w:p>
-    <w:p>
-      <w:pPr>
-        <w:pStyle w:val="ListBullet"/>
-      </w:pPr>
-      <w:r>
-        <w:t>a single user. We want to learn parameters for</w:t>
-      </w:r>
-    </w:p>
-    <w:p>
-      <w:pPr>
-        <w:pStyle w:val="ListBullet"/>
-      </w:pPr>
-      <w:r>
-        <w:t>all of our users. I have n subscript u users, so</w:t>
-      </w:r>
-    </w:p>
-    <w:p>
-      <w:pPr>
-        <w:pStyle w:val="ListBullet"/>
-      </w:pPr>
-      <w:r>
-        <w:t>I want to learn all of these parameters. + so, what I'm going to do is take</w:t>
-      </w:r>
-    </w:p>
-    <w:p>
-      <w:pPr>
-        <w:pStyle w:val="ListBullet"/>
-      </w:pPr>
-      <w:r>
-        <w:t>this optimization objective + just add the mixture summation there. So this expression here w/ the one</w:t>
-      </w:r>
-    </w:p>
-    <w:p>
-      <w:pPr>
-        <w:pStyle w:val="ListBullet"/>
-      </w:pPr>
-      <w:r>
-        <w:t>half on top of this is exactly the same as what we had on top. Except that now instead of just doing</w:t>
-      </w:r>
-    </w:p>
-    <w:p>
-      <w:pPr>
-        <w:pStyle w:val="ListBullet"/>
-      </w:pPr>
-      <w:r>
-        <w:t>this for a specific user Ө j, I'm going to sum my objective</w:t>
-      </w:r>
-    </w:p>
-    <w:p>
-      <w:pPr>
-        <w:pStyle w:val="ListBullet"/>
-      </w:pPr>
-      <w:r>
-        <w:t>over all of my users + then minimize this overall optimization</w:t>
-      </w:r>
-    </w:p>
-    <w:p>
-      <w:pPr>
-        <w:pStyle w:val="ListBullet"/>
-      </w:pPr>
-      <w:r>
-        <w:t>objective, minimize this overall cost on. + when I minimize this as</w:t>
-      </w:r>
-    </w:p>
-    <w:p>
-      <w:pPr>
-        <w:pStyle w:val="ListBullet"/>
-      </w:pPr>
-      <w:r>
-        <w:t>a function of Ө 1, Ө 2, up to Ө nu, I will get a separate</w:t>
-      </w:r>
-    </w:p>
-    <w:p>
-      <w:pPr>
-        <w:pStyle w:val="ListBullet"/>
-      </w:pPr>
-      <w:r>
-        <w:t>parameter vector for each user. + I can then use that to make</w:t>
-      </w:r>
-    </w:p>
-    <w:p>
-      <w:pPr>
-        <w:pStyle w:val="ListBullet"/>
-      </w:pPr>
-      <w:r>
-        <w:t>predictions for all of my users, for all of my n subscript users. So putting everything together, this</w:t>
-      </w:r>
-    </w:p>
-    <w:p>
-      <w:pPr>
-        <w:pStyle w:val="ListBullet"/>
-      </w:pPr>
-      <w:r>
-        <w:t>was our optimization objective on top. + to give this thing a name, I'll</w:t>
-      </w:r>
-    </w:p>
-    <w:p>
-      <w:pPr>
-        <w:pStyle w:val="ListBullet"/>
-      </w:pPr>
-      <w:r>
-        <w:t>just call this J(Ө1, ..., Ө nu). So j as usual is my optimization</w:t>
-      </w:r>
-    </w:p>
-    <w:p>
-      <w:pPr>
-        <w:pStyle w:val="ListBullet"/>
-      </w:pPr>
-      <w:r>
-        <w:t>objective, which I'm trying to minimize. Next, in order to actually do</w:t>
-      </w:r>
-    </w:p>
-    <w:p>
-      <w:pPr>
-        <w:pStyle w:val="ListBullet"/>
-      </w:pPr>
-      <w:r>
-        <w:t>the minimization, if you were to derive the gradient descent update, these</w:t>
-      </w:r>
-    </w:p>
-    <w:p>
-      <w:pPr>
-        <w:pStyle w:val="ListBullet"/>
-      </w:pPr>
-      <w:r>
-        <w:t>are the equations that you would get. So you take Ө j, k, +</w:t>
-      </w:r>
-    </w:p>
-    <w:p>
-      <w:pPr>
-        <w:pStyle w:val="ListBullet"/>
-      </w:pPr>
-      <w:r>
-        <w:t>subtract from an alpha, which is the learning rate,</w:t>
-      </w:r>
-    </w:p>
-    <w:p>
-      <w:pPr>
-        <w:pStyle w:val="ListBullet"/>
-      </w:pPr>
-      <w:r>
-        <w:t>times these terms over here on the right. So there's slightly different cases when</w:t>
-      </w:r>
-    </w:p>
-    <w:p>
-      <w:pPr>
-        <w:pStyle w:val="ListBullet"/>
-      </w:pPr>
-      <w:r>
-        <w:t>k equals 0 + when k does not equal 0. B/c our regularization term here</w:t>
-      </w:r>
-    </w:p>
-    <w:p>
-      <w:pPr>
-        <w:pStyle w:val="ListBullet"/>
-      </w:pPr>
-      <w:r>
-        <w:t>regularizes only the values of Ө jk for k not equal to 0, so</w:t>
-      </w:r>
-    </w:p>
-    <w:p>
-      <w:pPr>
-        <w:pStyle w:val="ListBullet"/>
-      </w:pPr>
-      <w:r>
-        <w:t>we don't regularize Ө 0, so w/ slightly different updates when</w:t>
-      </w:r>
-    </w:p>
-    <w:p>
-      <w:pPr>
-        <w:pStyle w:val="ListBullet"/>
-      </w:pPr>
-      <w:r>
-        <w:t>k equals 0 + k is not equal to 0. + this term over here, for example, is just the partial derivative</w:t>
-      </w:r>
-    </w:p>
-    <w:p>
-      <w:pPr>
-        <w:pStyle w:val="ListBullet"/>
-      </w:pPr>
-      <w:r>
-        <w:t>w/ respect to your parameter, that of your optimization objective. Right + so</w:t>
-      </w:r>
-    </w:p>
-    <w:p>
-      <w:pPr>
-        <w:pStyle w:val="ListBullet"/>
-      </w:pPr>
-      <w:r>
-        <w:t>this is just gradient descent + I've already computed the derivatives +</w:t>
-      </w:r>
-    </w:p>
-    <w:p>
-      <w:pPr>
-        <w:pStyle w:val="ListBullet"/>
-      </w:pPr>
-      <w:r>
-        <w:t>plugged them into here. + if this gradient descent update</w:t>
-      </w:r>
-    </w:p>
-    <w:p>
-      <w:pPr>
-        <w:pStyle w:val="ListBullet"/>
-      </w:pPr>
-      <w:r>
-        <w:t>look a lot like what we have here for linear regression. That's b/c these are essentially</w:t>
-      </w:r>
-    </w:p>
-    <w:p>
-      <w:pPr>
-        <w:pStyle w:val="ListBullet"/>
-      </w:pPr>
-      <w:r>
-        <w:t>the same as linear regression. The only minor difference is that for</w:t>
-      </w:r>
-    </w:p>
-    <w:p>
-      <w:pPr>
-        <w:pStyle w:val="ListBullet"/>
-      </w:pPr>
-      <w:r>
-        <w:t>linear regression we have these 1 over m terms,</w:t>
-      </w:r>
-    </w:p>
-    <w:p>
-      <w:pPr>
-        <w:pStyle w:val="ListBullet"/>
-      </w:pPr>
-      <w:r>
-        <w:t>this really would've been 1 over mj. But b/c earlier when we are deriving</w:t>
-      </w:r>
-    </w:p>
-    <w:p>
-      <w:pPr>
-        <w:pStyle w:val="ListBullet"/>
-      </w:pPr>
-      <w:r>
-        <w:t>the optimization objective, we got rid of this, that's why we</w:t>
-      </w:r>
-    </w:p>
-    <w:p>
-      <w:pPr>
-        <w:pStyle w:val="ListBullet"/>
-      </w:pPr>
-      <w:r>
-        <w:t>don't have this 1 over m term. But otherwise, it's really some of</w:t>
-      </w:r>
-    </w:p>
-    <w:p>
-      <w:pPr>
-        <w:pStyle w:val="ListBullet"/>
-      </w:pPr>
-      <w:r>
-        <w:t>my training examples of the ever times xk plus that regularization term, plus that term of regularization</w:t>
-      </w:r>
-    </w:p>
-    <w:p>
-      <w:pPr>
-        <w:pStyle w:val="ListBullet"/>
-      </w:pPr>
-      <w:r>
-        <w:t>contributes to the derivative. + so if you're using gradient</w:t>
-      </w:r>
-    </w:p>
-    <w:p>
-      <w:pPr>
-        <w:pStyle w:val="ListBullet"/>
-      </w:pPr>
-      <w:r>
-        <w:t>descent here's how you can minimize the cost function j</w:t>
-      </w:r>
-    </w:p>
-    <w:p>
-      <w:pPr>
-        <w:pStyle w:val="ListBullet"/>
-      </w:pPr>
-      <w:r>
-        <w:t>to learn all the parameters. + using these formulas for</w:t>
-      </w:r>
-    </w:p>
-    <w:p>
-      <w:pPr>
-        <w:pStyle w:val="ListBullet"/>
-      </w:pPr>
-      <w:r>
-        <w:t>the derivative if you want, you can also plug them into a more</w:t>
-      </w:r>
-    </w:p>
-    <w:p>
-      <w:pPr>
-        <w:pStyle w:val="ListBullet"/>
-      </w:pPr>
-      <w:r>
-        <w:t>advanced optimization algorithm, like conjugate gradient or</w:t>
-      </w:r>
-    </w:p>
-    <w:p>
-      <w:pPr>
-        <w:pStyle w:val="ListBullet"/>
-      </w:pPr>
-      <w:r>
-        <w:t>LBFGS or what have you. + use that to try to minimize</w:t>
-      </w:r>
-    </w:p>
-    <w:p>
-      <w:pPr>
-        <w:pStyle w:val="ListBullet"/>
-      </w:pPr>
-      <w:r>
-        <w:lastRenderedPageBreak/>
-        <w:t>the cost function j as well. So hopefully you now know how you can</w:t>
-      </w:r>
-    </w:p>
-    <w:p>
-      <w:pPr>
-        <w:pStyle w:val="ListBullet"/>
-      </w:pPr>
-      <w:r>
-        <w:t>apply essentially a deviation on linear regression in order to predict different</w:t>
-      </w:r>
-    </w:p>
-    <w:p>
-      <w:pPr>
-        <w:pStyle w:val="ListBullet"/>
-      </w:pPr>
-      <w:r>
-        <w:t>movie ratings by different users. This particular algorithm is called</w:t>
-      </w:r>
-    </w:p>
-    <w:p>
-      <w:pPr>
-        <w:pStyle w:val="ListBullet"/>
-      </w:pPr>
-      <w:r>
-        <w:t>a content based recommendations, or a content based approach, b/c we assume that we have available</w:t>
-      </w:r>
-    </w:p>
-    <w:p>
-      <w:pPr>
-        <w:pStyle w:val="ListBullet"/>
-      </w:pPr>
-      <w:r>
-        <w:t>to us features for the different movies. + so where features that capture</w:t>
-      </w:r>
-    </w:p>
-    <w:p>
-      <w:pPr>
-        <w:pStyle w:val="ListBullet"/>
-      </w:pPr>
-      <w:r>
-        <w:t>what is the content of these movies, of how romantic is this movie,</w:t>
-      </w:r>
-    </w:p>
-    <w:p>
-      <w:pPr>
-        <w:pStyle w:val="ListBullet"/>
-      </w:pPr>
-      <w:r>
-        <w:t>how much action is in this movie. + we're really using features</w:t>
-      </w:r>
-    </w:p>
-    <w:p>
-      <w:pPr>
-        <w:pStyle w:val="ListBullet"/>
-      </w:pPr>
-      <w:r>
-        <w:t>of a content of the movies to make our predictions. But for many movies,</w:t>
-      </w:r>
-    </w:p>
-    <w:p>
-      <w:pPr>
-        <w:pStyle w:val="ListBullet"/>
-      </w:pPr>
-      <w:r>
-        <w:t>we don't actually have such features. Or maybe very difficult</w:t>
-      </w:r>
-    </w:p>
-    <w:p>
-      <w:pPr>
-        <w:pStyle w:val="ListBullet"/>
-      </w:pPr>
-      <w:r>
-        <w:t>to get such features for all of our movies, for all of</w:t>
-      </w:r>
-    </w:p>
-    <w:p>
-      <w:pPr>
-        <w:pStyle w:val="ListBullet"/>
-      </w:pPr>
-      <w:r>
-        <w:t>whatever items we're trying to sell. + so, in the next video, we'll start</w:t>
-      </w:r>
-    </w:p>
-    <w:p>
-      <w:pPr>
-        <w:pStyle w:val="ListBullet"/>
-      </w:pPr>
-      <w:r>
-        <w:t>to talk about an approach to recommender systems that isn't content based +</w:t>
-      </w:r>
-    </w:p>
-    <w:p>
-      <w:pPr>
-        <w:pStyle w:val="ListBullet"/>
-      </w:pPr>
-      <w:r>
-        <w:t>does not assume that we have someone else giving us all of these features for</w:t>
+        <w:t>I</w:t>
+      </w:r>
+      <w:r>
+        <w:t xml:space="preserve">f you minimize this as a function of Өj, you get a pretty good estimate of a parameter vector Өj w/ which to make predictions for user j's movie ratings. </w:t>
+      </w:r>
+    </w:p>
+    <w:p>
+      <w:pPr>
+        <w:pStyle w:val="ListBullet"/>
+      </w:pPr>
+      <w:r>
+        <w:t>For recommender systems</w:t>
+      </w:r>
+      <w:r>
+        <w:t xml:space="preserve">, we </w:t>
+      </w:r>
+      <w:r>
+        <w:t>change this notation a bit</w:t>
+      </w:r>
+      <w:r>
+        <w:t xml:space="preserve"> </w:t>
+      </w:r>
+      <w:r>
+        <w:t>to simplify the subsequent math,</w:t>
+      </w:r>
+      <w:r>
+        <w:t xml:space="preserve"> </w:t>
+      </w:r>
+      <w:r>
+        <w:t xml:space="preserve">get rid of </w:t>
+      </w:r>
+      <w:r>
+        <w:t>the m(j)</w:t>
+      </w:r>
+      <w:r>
+        <w:t xml:space="preserve"> </w:t>
+      </w:r>
+    </w:p>
+    <w:p>
+      <w:pPr>
+        <w:pStyle w:val="ListBullet"/>
+      </w:pPr>
+      <w:r>
+        <w:t xml:space="preserve">It’s </w:t>
+      </w:r>
+      <w:r>
+        <w:t>a constant</w:t>
+      </w:r>
+      <w:r>
+        <w:t xml:space="preserve"> so we </w:t>
+      </w:r>
+      <w:r>
+        <w:t>can delete it w/out changing</w:t>
+      </w:r>
+      <w:r>
+        <w:t xml:space="preserve"> the value of Ө</w:t>
+      </w:r>
+      <w:r>
+        <w:t xml:space="preserve">j </w:t>
+      </w:r>
+      <w:r>
+        <w:t xml:space="preserve">we </w:t>
+      </w:r>
+      <w:r>
+        <w:t xml:space="preserve">get out of this optimization. </w:t>
+      </w:r>
+    </w:p>
+    <w:p>
+      <w:pPr>
+        <w:pStyle w:val="ListBullet"/>
+      </w:pPr>
+      <w:r>
+        <w:t xml:space="preserve">Think of it as </w:t>
+      </w:r>
+      <w:r>
+        <w:t>taking this whole ex</w:t>
+      </w:r>
+      <w:r>
+        <w:t xml:space="preserve">pression + multiplying it by m(j) </w:t>
+      </w:r>
+      <w:r>
+        <w:t>get rid of that constant</w:t>
+      </w:r>
+    </w:p>
+    <w:p>
+      <w:pPr>
+        <w:pStyle w:val="ListBullet"/>
+      </w:pPr>
+      <w:r>
+        <w:t xml:space="preserve">When </w:t>
+      </w:r>
+      <w:r>
+        <w:t>I minimize this, I should still</w:t>
+      </w:r>
+      <w:r>
+        <w:t xml:space="preserve"> </w:t>
+      </w:r>
+      <w:r>
+        <w:t>get the s</w:t>
+      </w:r>
+      <w:r>
+        <w:t>ame value of Ө</w:t>
+      </w:r>
+      <w:r>
+        <w:t xml:space="preserve">j as before. </w:t>
       </w:r>
     </w:p>
     <w:p>
@@ -1610,15 +1228,859 @@
           <w:ilvl w:val="0"/>
           <w:numId w:val="0"/>
         </w:numPr>
-      </w:pPr>
-      <w:r>
-        <w:t>all of the movies in our data set.</w:t>
-      </w:r>
-    </w:p>
-    <w:p>
+        <w:ind w:left="360" w:firstLine="360"/>
+      </w:pPr>
+      <w:r>
+        <w:rPr>
+          <w:noProof/>
+        </w:rPr>
+        <w:lastRenderedPageBreak/>
+        <w:drawing>
+          <wp:inline distT="0" distB="0" distL="0" distR="0" wp14:anchorId="43DE346E" wp14:editId="4CCCF6AA">
+            <wp:extent cx="4457700" cy="1028700"/>
+            <wp:effectExtent l="0" t="0" r="0" b="0"/>
+            <wp:docPr id="8" name="Picture 8"/>
+            <wp:cNvGraphicFramePr>
+              <a:graphicFrameLocks xmlns:a="http://schemas.openxmlformats.org/drawingml/2006/main" noChangeAspect="1"/>
+            </wp:cNvGraphicFramePr>
+            <a:graphic xmlns:a="http://schemas.openxmlformats.org/drawingml/2006/main">
+              <a:graphicData uri="http://schemas.openxmlformats.org/drawingml/2006/picture">
+                <pic:pic xmlns:pic="http://schemas.openxmlformats.org/drawingml/2006/picture">
+                  <pic:nvPicPr>
+                    <pic:cNvPr id="1" name=""/>
+                    <pic:cNvPicPr/>
+                  </pic:nvPicPr>
+                  <pic:blipFill rotWithShape="1">
+                    <a:blip r:embed="rId16"/>
+                    <a:srcRect b="49977"/>
+                    <a:stretch/>
+                  </pic:blipFill>
+                  <pic:spPr bwMode="auto">
+                    <a:xfrm>
+                      <a:off x="0" y="0"/>
+                      <a:ext cx="4487288" cy="1035528"/>
+                    </a:xfrm>
+                    <a:prstGeom prst="rect">
+                      <a:avLst/>
+                    </a:prstGeom>
+                    <a:ln>
+                      <a:noFill/>
+                    </a:ln>
+                    <a:extLst>
+                      <a:ext uri="{53640926-AAD7-44D8-BBD7-CCE9431645EC}">
+                        <a14:shadowObscured xmlns:a14="http://schemas.microsoft.com/office/drawing/2010/main"/>
+                      </a:ext>
+                    </a:extLst>
+                  </pic:spPr>
+                </pic:pic>
+              </a:graphicData>
+            </a:graphic>
+          </wp:inline>
+        </w:drawing>
+      </w:r>
+    </w:p>
+    <w:p>
+      <w:pPr>
+        <w:pStyle w:val="ListBullet"/>
+      </w:pPr>
+      <w:r>
+        <w:t>In order to learn Өj</w:t>
+      </w:r>
+      <w:r>
+        <w:t xml:space="preserve">, </w:t>
+      </w:r>
+      <w:r>
+        <w:t xml:space="preserve">the parameter for user j, </w:t>
+      </w:r>
+      <w:r>
+        <w:t xml:space="preserve">minimize, </w:t>
+      </w:r>
+      <w:r>
+        <w:t>over</w:t>
+      </w:r>
+      <w:r>
+        <w:t xml:space="preserve"> </w:t>
+      </w:r>
+      <w:r>
+        <w:t>Ө</w:t>
+      </w:r>
+      <w:r>
+        <w:t xml:space="preserve">j, the </w:t>
+      </w:r>
+      <w:r>
+        <w:t>optimization objectives</w:t>
+      </w:r>
+      <w:r>
+        <w:t xml:space="preserve">: </w:t>
+      </w:r>
+      <w:r>
+        <w:t>our usual squared error term</w:t>
+      </w:r>
+      <w:r>
+        <w:t xml:space="preserve"> </w:t>
+      </w:r>
+      <w:r>
+        <w:t xml:space="preserve">+ our regularizations term. </w:t>
+      </w:r>
+    </w:p>
+    <w:p>
+      <w:pPr>
+        <w:pStyle w:val="ListBullet"/>
+      </w:pPr>
+      <w:r>
+        <w:t>Now of course in building</w:t>
+      </w:r>
+      <w:r>
+        <w:t xml:space="preserve"> </w:t>
+      </w:r>
+      <w:r>
+        <w:t>a recommender system, we don't just want to learn parameters for</w:t>
+      </w:r>
+      <w:r>
+        <w:t xml:space="preserve"> </w:t>
+      </w:r>
+      <w:r>
+        <w:t xml:space="preserve">a </w:t>
+      </w:r>
+      <w:r>
+        <w:rPr>
+          <w:i/>
+        </w:rPr>
+        <w:t>single</w:t>
+      </w:r>
+      <w:r>
+        <w:t xml:space="preserve"> user</w:t>
+      </w:r>
+      <w:r>
+        <w:t xml:space="preserve">, but for </w:t>
+      </w:r>
+      <w:r>
+        <w:t>all users</w:t>
+      </w:r>
+      <w:r>
+        <w:t xml:space="preserve"> </w:t>
+      </w:r>
+      <w:r>
+        <w:sym w:font="Wingdings" w:char="F0E0"/>
+      </w:r>
+      <w:r>
+        <w:t xml:space="preserve"> n(</w:t>
+      </w:r>
+      <w:r>
+        <w:t>u</w:t>
+      </w:r>
+      <w:r>
+        <w:t>)</w:t>
+      </w:r>
+      <w:r>
+        <w:t xml:space="preserve"> users</w:t>
+      </w:r>
+    </w:p>
+    <w:p>
+      <w:pPr>
+        <w:pStyle w:val="ListBullet"/>
+        <w:numPr>
+          <w:ilvl w:val="0"/>
+          <w:numId w:val="0"/>
+        </w:numPr>
+        <w:ind w:left="360" w:firstLine="360"/>
+      </w:pPr>
+      <w:r>
+        <w:rPr>
+          <w:noProof/>
+        </w:rPr>
+        <w:drawing>
+          <wp:inline distT="0" distB="0" distL="0" distR="0" wp14:anchorId="24E3D7C5" wp14:editId="53D954DE">
+            <wp:extent cx="4526280" cy="828852"/>
+            <wp:effectExtent l="0" t="0" r="7620" b="9525"/>
+            <wp:docPr id="9" name="Picture 9"/>
+            <wp:cNvGraphicFramePr>
+              <a:graphicFrameLocks xmlns:a="http://schemas.openxmlformats.org/drawingml/2006/main" noChangeAspect="1"/>
+            </wp:cNvGraphicFramePr>
+            <a:graphic xmlns:a="http://schemas.openxmlformats.org/drawingml/2006/main">
+              <a:graphicData uri="http://schemas.openxmlformats.org/drawingml/2006/picture">
+                <pic:pic xmlns:pic="http://schemas.openxmlformats.org/drawingml/2006/picture">
+                  <pic:nvPicPr>
+                    <pic:cNvPr id="1" name=""/>
+                    <pic:cNvPicPr/>
+                  </pic:nvPicPr>
+                  <pic:blipFill rotWithShape="1">
+                    <a:blip r:embed="rId16"/>
+                    <a:srcRect t="60306"/>
+                    <a:stretch/>
+                  </pic:blipFill>
+                  <pic:spPr bwMode="auto">
+                    <a:xfrm>
+                      <a:off x="0" y="0"/>
+                      <a:ext cx="4594807" cy="841401"/>
+                    </a:xfrm>
+                    <a:prstGeom prst="rect">
+                      <a:avLst/>
+                    </a:prstGeom>
+                    <a:ln>
+                      <a:noFill/>
+                    </a:ln>
+                    <a:extLst>
+                      <a:ext uri="{53640926-AAD7-44D8-BBD7-CCE9431645EC}">
+                        <a14:shadowObscured xmlns:a14="http://schemas.microsoft.com/office/drawing/2010/main"/>
+                      </a:ext>
+                    </a:extLst>
+                  </pic:spPr>
+                </pic:pic>
+              </a:graphicData>
+            </a:graphic>
+          </wp:inline>
+        </w:drawing>
+      </w:r>
+    </w:p>
+    <w:p>
+      <w:pPr>
+        <w:pStyle w:val="ListBullet"/>
+      </w:pPr>
+      <w:r>
+        <w:t xml:space="preserve">WE take the </w:t>
+      </w:r>
+      <w:r>
+        <w:t xml:space="preserve">optimization objective + add </w:t>
+      </w:r>
+      <w:r>
+        <w:t xml:space="preserve">an extra </w:t>
+      </w:r>
+      <w:r>
+        <w:t>summation</w:t>
+      </w:r>
+      <w:r>
+        <w:t xml:space="preserve"> for j = 1 to n(u) for both terms</w:t>
+      </w:r>
+    </w:p>
+    <w:p>
+      <w:pPr>
+        <w:pStyle w:val="ListBullet"/>
+      </w:pPr>
+      <w:r>
+        <w:t xml:space="preserve">This sums the </w:t>
+      </w:r>
+      <w:r>
+        <w:t>objective</w:t>
+      </w:r>
+      <w:r>
+        <w:t xml:space="preserve"> </w:t>
+      </w:r>
+      <w:r>
+        <w:t xml:space="preserve">over all users + then minimize this </w:t>
+      </w:r>
+      <w:r>
+        <w:rPr>
+          <w:i/>
+        </w:rPr>
+        <w:t>overall</w:t>
+      </w:r>
+      <w:r>
+        <w:t xml:space="preserve"> optimization</w:t>
+      </w:r>
+      <w:r>
+        <w:t xml:space="preserve"> </w:t>
+      </w:r>
+      <w:r>
+        <w:t>objective</w:t>
+      </w:r>
+      <w:r>
+        <w:t>/cost function</w:t>
+      </w:r>
+    </w:p>
+    <w:p>
+      <w:pPr>
+        <w:pStyle w:val="ListBullet"/>
+      </w:pPr>
+      <w:r>
+        <w:t xml:space="preserve">When </w:t>
+      </w:r>
+      <w:r>
+        <w:t>I minimize this as</w:t>
+      </w:r>
+      <w:r>
+        <w:t xml:space="preserve"> a function of Ө1, Ө2, up to Өn(u)</w:t>
+      </w:r>
+      <w:r>
+        <w:t>, I get a separate</w:t>
+      </w:r>
+      <w:r>
+        <w:t xml:space="preserve"> parameter vector for each user </w:t>
+      </w:r>
+      <w:r>
+        <w:t>+ I can then use that to make</w:t>
+      </w:r>
+      <w:r>
+        <w:t xml:space="preserve"> </w:t>
+      </w:r>
+      <w:r>
+        <w:t xml:space="preserve">predictions for all </w:t>
+      </w:r>
+      <w:r>
+        <w:t xml:space="preserve">n(u) </w:t>
+      </w:r>
+      <w:r>
+        <w:t xml:space="preserve">users. </w:t>
+      </w:r>
+    </w:p>
+    <w:p>
+      <w:pPr>
+        <w:pStyle w:val="ListBullet"/>
+      </w:pPr>
+      <w:r>
+        <w:t xml:space="preserve">Putting </w:t>
+      </w:r>
+      <w:r>
+        <w:t xml:space="preserve">everything together, our optimization objective </w:t>
+      </w:r>
+      <w:r>
+        <w:t>=</w:t>
+      </w:r>
+      <w:r>
+        <w:t xml:space="preserve"> </w:t>
+      </w:r>
+      <w:r>
+        <w:rPr>
+          <w:b/>
+        </w:rPr>
+        <w:t>J(Ө1, ..., Ө</w:t>
+      </w:r>
+      <w:r>
+        <w:rPr>
+          <w:b/>
+        </w:rPr>
+        <w:t>n</w:t>
+      </w:r>
+      <w:r>
+        <w:rPr>
+          <w:b/>
+        </w:rPr>
+        <w:t>(</w:t>
+      </w:r>
+      <w:r>
+        <w:rPr>
+          <w:b/>
+        </w:rPr>
+        <w:t>u</w:t>
+      </w:r>
+      <w:r>
+        <w:rPr>
+          <w:b/>
+        </w:rPr>
+        <w:t>)</w:t>
+      </w:r>
+      <w:r>
+        <w:rPr>
+          <w:b/>
+        </w:rPr>
+        <w:t>).</w:t>
+      </w:r>
+      <w:r>
+        <w:t xml:space="preserve"> </w:t>
+      </w:r>
+    </w:p>
+    <w:p>
+      <w:pPr>
+        <w:pStyle w:val="ListBullet"/>
+      </w:pPr>
+      <w:r>
+        <w:t xml:space="preserve">Next, in order to actually </w:t>
+      </w:r>
+      <w:r>
+        <w:t xml:space="preserve">DO </w:t>
+      </w:r>
+      <w:r>
+        <w:t>the minimization, deri</w:t>
+      </w:r>
+      <w:r>
+        <w:t>ve the gradient descent update:</w:t>
+      </w:r>
+    </w:p>
+    <w:p>
+      <w:pPr>
+        <w:pStyle w:val="ListBullet"/>
+        <w:numPr>
+          <w:ilvl w:val="0"/>
+          <w:numId w:val="0"/>
+        </w:numPr>
+        <w:ind w:left="1080" w:firstLine="360"/>
+      </w:pPr>
+      <w:r>
+        <w:rPr>
+          <w:noProof/>
+        </w:rPr>
+        <w:drawing>
+          <wp:inline distT="0" distB="0" distL="0" distR="0" wp14:anchorId="27459CF2" wp14:editId="6790E59C">
+            <wp:extent cx="4815840" cy="1100028"/>
+            <wp:effectExtent l="0" t="0" r="3810" b="5080"/>
+            <wp:docPr id="11" name="Picture 11"/>
+            <wp:cNvGraphicFramePr>
+              <a:graphicFrameLocks xmlns:a="http://schemas.openxmlformats.org/drawingml/2006/main" noChangeAspect="1"/>
+            </wp:cNvGraphicFramePr>
+            <a:graphic xmlns:a="http://schemas.openxmlformats.org/drawingml/2006/main">
+              <a:graphicData uri="http://schemas.openxmlformats.org/drawingml/2006/picture">
+                <pic:pic xmlns:pic="http://schemas.openxmlformats.org/drawingml/2006/picture">
+                  <pic:nvPicPr>
+                    <pic:cNvPr id="1" name=""/>
+                    <pic:cNvPicPr/>
+                  </pic:nvPicPr>
+                  <pic:blipFill>
+                    <a:blip r:embed="rId17"/>
+                    <a:stretch>
+                      <a:fillRect/>
+                    </a:stretch>
+                  </pic:blipFill>
+                  <pic:spPr>
+                    <a:xfrm>
+                      <a:off x="0" y="0"/>
+                      <a:ext cx="4835098" cy="1104427"/>
+                    </a:xfrm>
+                    <a:prstGeom prst="rect">
+                      <a:avLst/>
+                    </a:prstGeom>
+                  </pic:spPr>
+                </pic:pic>
+              </a:graphicData>
+            </a:graphic>
+          </wp:inline>
+        </w:drawing>
+      </w:r>
+    </w:p>
+    <w:p>
+      <w:pPr>
+        <w:pStyle w:val="ListBullet"/>
+      </w:pPr>
+      <w:r>
+        <w:t xml:space="preserve">There's </w:t>
+      </w:r>
+      <w:r>
+        <w:t>slightly different cases when</w:t>
+      </w:r>
+      <w:r>
+        <w:t xml:space="preserve"> </w:t>
+      </w:r>
+      <w:r>
+        <w:t xml:space="preserve">k </w:t>
+      </w:r>
+      <w:r>
+        <w:t xml:space="preserve">= </w:t>
+      </w:r>
+      <w:r>
+        <w:t xml:space="preserve">0 + when k </w:t>
+      </w:r>
+      <w:r>
+        <w:t>!= 0, b</w:t>
+      </w:r>
+      <w:r>
+        <w:t xml:space="preserve">/c our regularization term regularizes only </w:t>
+      </w:r>
+      <w:r>
+        <w:t>values of Ө</w:t>
+      </w:r>
+      <w:r>
+        <w:t>j</w:t>
+      </w:r>
+      <w:r>
+        <w:t>(</w:t>
+      </w:r>
+      <w:r>
+        <w:t>k</w:t>
+      </w:r>
+      <w:r>
+        <w:t>)</w:t>
+      </w:r>
+      <w:r>
+        <w:t xml:space="preserve"> for k </w:t>
+      </w:r>
+      <w:r>
+        <w:t xml:space="preserve">!= </w:t>
+      </w:r>
+      <w:r>
+        <w:t>0</w:t>
+      </w:r>
+      <w:r>
+        <w:t xml:space="preserve"> (don't regularize Ө0)</w:t>
+      </w:r>
+    </w:p>
+    <w:p>
+      <w:pPr>
+        <w:pStyle w:val="ListBullet"/>
+      </w:pPr>
+      <w:r>
+        <w:t xml:space="preserve">Remember the term alpha/learning rate is multiplied by </w:t>
+      </w:r>
+      <w:r>
+        <w:t>is just the partial derivative</w:t>
+      </w:r>
+      <w:r>
+        <w:t xml:space="preserve"> </w:t>
+      </w:r>
+      <w:r>
+        <w:t>w/ respect to your parameter</w:t>
+      </w:r>
+      <w:r>
+        <w:t xml:space="preserve"> </w:t>
+      </w:r>
+      <w:r>
+        <w:t xml:space="preserve">of your optimization objective. </w:t>
+      </w:r>
+    </w:p>
+    <w:p>
+      <w:pPr>
+        <w:pStyle w:val="ListBullet"/>
+        <w:numPr>
+          <w:ilvl w:val="0"/>
+          <w:numId w:val="0"/>
+        </w:numPr>
+        <w:ind w:left="1800"/>
+      </w:pPr>
+      <w:r>
+        <w:rPr>
+          <w:noProof/>
+        </w:rPr>
+        <w:drawing>
+          <wp:inline distT="0" distB="0" distL="0" distR="0" wp14:anchorId="49A2DAA7" wp14:editId="5D991CF0">
+            <wp:extent cx="3094831" cy="1134110"/>
+            <wp:effectExtent l="0" t="0" r="0" b="8890"/>
+            <wp:docPr id="12" name="Picture 12"/>
+            <wp:cNvGraphicFramePr>
+              <a:graphicFrameLocks xmlns:a="http://schemas.openxmlformats.org/drawingml/2006/main" noChangeAspect="1"/>
+            </wp:cNvGraphicFramePr>
+            <a:graphic xmlns:a="http://schemas.openxmlformats.org/drawingml/2006/main">
+              <a:graphicData uri="http://schemas.openxmlformats.org/drawingml/2006/picture">
+                <pic:pic xmlns:pic="http://schemas.openxmlformats.org/drawingml/2006/picture">
+                  <pic:nvPicPr>
+                    <pic:cNvPr id="1" name=""/>
+                    <pic:cNvPicPr/>
+                  </pic:nvPicPr>
+                  <pic:blipFill>
+                    <a:blip r:embed="rId18"/>
+                    <a:stretch>
+                      <a:fillRect/>
+                    </a:stretch>
+                  </pic:blipFill>
+                  <pic:spPr>
+                    <a:xfrm>
+                      <a:off x="0" y="0"/>
+                      <a:ext cx="3103036" cy="1137117"/>
+                    </a:xfrm>
+                    <a:prstGeom prst="rect">
+                      <a:avLst/>
+                    </a:prstGeom>
+                  </pic:spPr>
+                </pic:pic>
+              </a:graphicData>
+            </a:graphic>
+          </wp:inline>
+        </w:drawing>
+      </w:r>
+    </w:p>
+    <w:p>
+      <w:pPr>
+        <w:pStyle w:val="ListBullet"/>
+      </w:pPr>
+      <w:r>
+        <w:t xml:space="preserve">These </w:t>
+      </w:r>
+      <w:r>
+        <w:t>gradient descent update</w:t>
+      </w:r>
+      <w:r>
+        <w:t>s</w:t>
+      </w:r>
+      <w:r>
+        <w:t xml:space="preserve"> are essentially</w:t>
+      </w:r>
+      <w:r>
+        <w:t xml:space="preserve"> </w:t>
+      </w:r>
+      <w:r>
+        <w:t xml:space="preserve">the same as </w:t>
+      </w:r>
+      <w:r>
+        <w:t xml:space="preserve">in </w:t>
+      </w:r>
+      <w:r>
+        <w:t>linear regression</w:t>
+      </w:r>
+      <w:r>
+        <w:t xml:space="preserve">, but </w:t>
+      </w:r>
+      <w:r>
+        <w:t>for</w:t>
+      </w:r>
+      <w:r>
+        <w:t xml:space="preserve"> </w:t>
+      </w:r>
+      <w:r>
+        <w:t>li</w:t>
+      </w:r>
+      <w:r>
+        <w:t>near regression we have these 1/</w:t>
+      </w:r>
+      <w:r>
+        <w:t>m</w:t>
+      </w:r>
+      <w:r>
+        <w:t>(j)</w:t>
+      </w:r>
+      <w:r>
+        <w:t>,</w:t>
+      </w:r>
+      <w:r>
+        <w:t xml:space="preserve"> but here</w:t>
+      </w:r>
+      <w:r>
+        <w:t>, we got rid of</w:t>
+      </w:r>
+      <w:r>
+        <w:t xml:space="preserve"> it</w:t>
+      </w:r>
+      <w:r>
+        <w:t xml:space="preserve"> </w:t>
+      </w:r>
+    </w:p>
+    <w:p>
+      <w:pPr>
+        <w:pStyle w:val="ListBullet"/>
+      </w:pPr>
+      <w:r>
+        <w:t>Now we just have the sum of squared errors of the training examples multiplied by x(k) + the regularization term that contributes to the derivative</w:t>
+      </w:r>
+    </w:p>
+    <w:p>
+      <w:pPr>
+        <w:pStyle w:val="ListBullet"/>
+      </w:pPr>
+      <w:r>
+        <w:t xml:space="preserve">So, </w:t>
+      </w:r>
+      <w:r>
+        <w:t>if using gradient</w:t>
+      </w:r>
+      <w:r>
+        <w:t xml:space="preserve"> descent, this is </w:t>
+      </w:r>
+      <w:r>
+        <w:t xml:space="preserve">how you can minimize the cost </w:t>
+      </w:r>
+      <w:r>
+        <w:t xml:space="preserve">function J </w:t>
+      </w:r>
+      <w:r>
+        <w:t>to learn all the parameters</w:t>
+      </w:r>
+    </w:p>
+    <w:p>
+      <w:pPr>
+        <w:pStyle w:val="ListBullet"/>
+      </w:pPr>
+      <w:r>
+        <w:lastRenderedPageBreak/>
+        <w:t xml:space="preserve">Using </w:t>
+      </w:r>
+      <w:r>
+        <w:t>these formulas for</w:t>
+      </w:r>
+      <w:r>
+        <w:t xml:space="preserve"> the derivative, </w:t>
+      </w:r>
+      <w:r>
+        <w:t>if you want, you can also plug them into a more</w:t>
+      </w:r>
+      <w:r>
+        <w:t xml:space="preserve"> </w:t>
+      </w:r>
+      <w:r>
+        <w:t>advanced optimization alg</w:t>
+      </w:r>
+      <w:r>
+        <w:t xml:space="preserve">orithm, like conjugate gradient, LBFGS, etc. </w:t>
+      </w:r>
+      <w:r>
+        <w:t>to try to minimize</w:t>
+      </w:r>
+      <w:r>
+        <w:t xml:space="preserve"> cost J</w:t>
+      </w:r>
+    </w:p>
+    <w:p>
+      <w:pPr>
+        <w:pStyle w:val="ListBullet"/>
+        <w:numPr>
+          <w:ilvl w:val="0"/>
+          <w:numId w:val="0"/>
+        </w:numPr>
+        <w:ind w:left="360"/>
+      </w:pPr>
+    </w:p>
+    <w:p>
+      <w:pPr>
+        <w:pStyle w:val="ListBullet"/>
+      </w:pPr>
+      <w:r>
+        <w:t xml:space="preserve">So, </w:t>
+      </w:r>
+      <w:r>
+        <w:t>you can</w:t>
+      </w:r>
+      <w:r>
+        <w:t xml:space="preserve"> </w:t>
+      </w:r>
+      <w:r>
+        <w:t>apply essentially a deviation on linear regression in order to predict different</w:t>
+      </w:r>
+      <w:r>
+        <w:t xml:space="preserve"> </w:t>
+      </w:r>
+      <w:r>
+        <w:t xml:space="preserve">movie ratings by different users. </w:t>
+      </w:r>
+    </w:p>
+    <w:p>
+      <w:pPr>
+        <w:pStyle w:val="ListBullet"/>
+      </w:pPr>
+      <w:r>
+        <w:t>This particular algorithm is called</w:t>
+      </w:r>
+      <w:r>
+        <w:t xml:space="preserve"> </w:t>
+      </w:r>
+      <w:r>
+        <w:t xml:space="preserve">a </w:t>
+      </w:r>
+      <w:r>
+        <w:rPr>
+          <w:b/>
+        </w:rPr>
+        <w:t>content based recommendations</w:t>
+      </w:r>
+      <w:r>
+        <w:t xml:space="preserve">, or a </w:t>
+      </w:r>
+      <w:r>
+        <w:rPr>
+          <w:b/>
+        </w:rPr>
+        <w:t>content based approach</w:t>
+      </w:r>
+      <w:r>
+        <w:t xml:space="preserve">, b/c we assume we have features </w:t>
+      </w:r>
+      <w:r>
+        <w:t>t</w:t>
+      </w:r>
+      <w:r>
+        <w:t>hat capture</w:t>
+      </w:r>
+      <w:r>
+        <w:t xml:space="preserve"> </w:t>
+      </w:r>
+      <w:r>
+        <w:t xml:space="preserve">the content </w:t>
+      </w:r>
+      <w:r>
+        <w:t xml:space="preserve">for </w:t>
+      </w:r>
+      <w:r>
+        <w:t xml:space="preserve">different movies </w:t>
+      </w:r>
+      <w:r>
+        <w:t>available to us</w:t>
+      </w:r>
+      <w:r>
+        <w:t xml:space="preserve"> we use </w:t>
+      </w:r>
+      <w:r>
+        <w:t xml:space="preserve">to make our predictions. </w:t>
+      </w:r>
+    </w:p>
+    <w:p>
+      <w:pPr>
+        <w:pStyle w:val="ListBullet"/>
+      </w:pPr>
+      <w:r>
+        <w:t>But for many movies,</w:t>
+      </w:r>
+      <w:r>
+        <w:t xml:space="preserve"> </w:t>
+      </w:r>
+      <w:r>
+        <w:t>we don</w:t>
+      </w:r>
+      <w:r>
+        <w:t>'t actually have such features, o</w:t>
+      </w:r>
+      <w:r>
+        <w:t>r</w:t>
+      </w:r>
+      <w:r>
+        <w:t xml:space="preserve"> it</w:t>
+      </w:r>
+      <w:r>
+        <w:t xml:space="preserve"> may</w:t>
+      </w:r>
+      <w:r>
+        <w:t xml:space="preserve"> </w:t>
+      </w:r>
+      <w:r>
+        <w:t>be very difficult</w:t>
+      </w:r>
+      <w:r>
+        <w:t xml:space="preserve"> </w:t>
+      </w:r>
+      <w:r>
+        <w:t xml:space="preserve">to get such features for all our movies, for all </w:t>
+      </w:r>
+      <w:r>
+        <w:t>items we're trying to sell, etc.</w:t>
+      </w:r>
+    </w:p>
+    <w:p>
+      <w:pPr>
+        <w:pStyle w:val="ListBullet"/>
+      </w:pPr>
+      <w:r>
+        <w:t xml:space="preserve">There is </w:t>
+      </w:r>
+      <w:r>
+        <w:t xml:space="preserve">an approach to recommender systems </w:t>
+      </w:r>
       <w:bookmarkStart w:id="0" w:name="_GoBack"/>
       <w:bookmarkEnd w:id="0"/>
-    </w:p>
+      <w:r>
+        <w:t xml:space="preserve">that </w:t>
+      </w:r>
+      <w:r>
+        <w:rPr>
+          <w:i/>
+        </w:rPr>
+        <w:t>isn't</w:t>
+      </w:r>
+      <w:r>
+        <w:t xml:space="preserve"> content based +</w:t>
+      </w:r>
+      <w:r>
+        <w:t xml:space="preserve"> </w:t>
+      </w:r>
+      <w:r>
+        <w:t xml:space="preserve">does </w:t>
+      </w:r>
+      <w:r>
+        <w:t xml:space="preserve">NOT </w:t>
+      </w:r>
+      <w:r>
+        <w:t>assume we have someone else giving us all of these features for</w:t>
+      </w:r>
+      <w:r>
+        <w:t xml:space="preserve"> </w:t>
+      </w:r>
+      <w:r>
+        <w:t>all of the movies in our data set.</w:t>
+      </w:r>
+    </w:p>
+    <w:p/>
     <w:sectPr>
       <w:pgSz w:w="12240" w:h="15840"/>
       <w:pgMar w:top="1440" w:right="1440" w:bottom="1440" w:left="1440" w:header="720" w:footer="720" w:gutter="0"/>
@@ -1630,7 +2092,7 @@
 </file>
 
 <file path=word/endnotes.xml><?xml version="1.0" encoding="utf-8"?>
-<w:endnotes xmlns:wpc="http://schemas.microsoft.com/office/word/2010/wordprocessingCanvas" xmlns:mc="http://schemas.openxmlformats.org/markup-compatibility/2006" xmlns:o="urn:schemas-microsoft-com:office:office" xmlns:r="http://schemas.openxmlformats.org/officeDocument/2006/relationships" xmlns:m="http://schemas.openxmlformats.org/officeDocument/2006/math" xmlns:v="urn:schemas-microsoft-com:vml" xmlns:wp14="http://schemas.microsoft.com/office/word/2010/wordprocessingDrawing" xmlns:wp="http://schemas.openxmlformats.org/drawingml/2006/wordprocessingDrawing" xmlns:w10="urn:schemas-microsoft-com:office:word" xmlns:w="http://schemas.openxmlformats.org/wordprocessingml/2006/main" xmlns:w14="http://schemas.microsoft.com/office/word/2010/wordml" xmlns:w15="http://schemas.microsoft.com/office/word/2012/wordml" xmlns:wpg="http://schemas.microsoft.com/office/word/2010/wordprocessingGroup" xmlns:wpi="http://schemas.microsoft.com/office/word/2010/wordprocessingInk" xmlns:wne="http://schemas.microsoft.com/office/word/2006/wordml" xmlns:wps="http://schemas.microsoft.com/office/word/2010/wordprocessingShape" mc:Ignorable="w14 w15 wp14">
+<w:endnotes xmlns:wpc="http://schemas.microsoft.com/office/word/2010/wordprocessingCanvas" xmlns:cx="http://schemas.microsoft.com/office/drawing/2014/chartex" xmlns:cx1="http://schemas.microsoft.com/office/drawing/2015/9/8/chartex" xmlns:cx2="http://schemas.microsoft.com/office/drawing/2015/10/21/chartex" xmlns:cx3="http://schemas.microsoft.com/office/drawing/2016/5/9/chartex" xmlns:cx4="http://schemas.microsoft.com/office/drawing/2016/5/10/chartex" xmlns:cx5="http://schemas.microsoft.com/office/drawing/2016/5/11/chartex" xmlns:cx6="http://schemas.microsoft.com/office/drawing/2016/5/12/chartex" xmlns:cx7="http://schemas.microsoft.com/office/drawing/2016/5/13/chartex" xmlns:cx8="http://schemas.microsoft.com/office/drawing/2016/5/14/chartex" xmlns:mc="http://schemas.openxmlformats.org/markup-compatibility/2006" xmlns:aink="http://schemas.microsoft.com/office/drawing/2016/ink" xmlns:am3d="http://schemas.microsoft.com/office/drawing/2017/model3d" xmlns:o="urn:schemas-microsoft-com:office:office" xmlns:r="http://schemas.openxmlformats.org/officeDocument/2006/relationships" xmlns:m="http://schemas.openxmlformats.org/officeDocument/2006/math" xmlns:v="urn:schemas-microsoft-com:vml" xmlns:wp14="http://schemas.microsoft.com/office/word/2010/wordprocessingDrawing" xmlns:wp="http://schemas.openxmlformats.org/drawingml/2006/wordprocessingDrawing" xmlns:w10="urn:schemas-microsoft-com:office:word" xmlns:w="http://schemas.openxmlformats.org/wordprocessingml/2006/main" xmlns:w14="http://schemas.microsoft.com/office/word/2010/wordml" xmlns:w15="http://schemas.microsoft.com/office/word/2012/wordml" xmlns:w16cid="http://schemas.microsoft.com/office/word/2016/wordml/cid" xmlns:w16se="http://schemas.microsoft.com/office/word/2015/wordml/symex" xmlns:wpg="http://schemas.microsoft.com/office/word/2010/wordprocessingGroup" xmlns:wpi="http://schemas.microsoft.com/office/word/2010/wordprocessingInk" xmlns:wne="http://schemas.microsoft.com/office/word/2006/wordml" xmlns:wps="http://schemas.microsoft.com/office/word/2010/wordprocessingShape" mc:Ignorable="w14 w15 w16se w16cid wp14">
   <w:endnote w:type="separator" w:id="-1">
     <w:p>
       <w:pPr>
@@ -1655,7 +2117,7 @@
 </file>
 
 <file path=word/footnotes.xml><?xml version="1.0" encoding="utf-8"?>
-<w:footnotes xmlns:wpc="http://schemas.microsoft.com/office/word/2010/wordprocessingCanvas" xmlns:mc="http://schemas.openxmlformats.org/markup-compatibility/2006" xmlns:o="urn:schemas-microsoft-com:office:office" xmlns:r="http://schemas.openxmlformats.org/officeDocument/2006/relationships" xmlns:m="http://schemas.openxmlformats.org/officeDocument/2006/math" xmlns:v="urn:schemas-microsoft-com:vml" xmlns:wp14="http://schemas.microsoft.com/office/word/2010/wordprocessingDrawing" xmlns:wp="http://schemas.openxmlformats.org/drawingml/2006/wordprocessingDrawing" xmlns:w10="urn:schemas-microsoft-com:office:word" xmlns:w="http://schemas.openxmlformats.org/wordprocessingml/2006/main" xmlns:w14="http://schemas.microsoft.com/office/word/2010/wordml" xmlns:w15="http://schemas.microsoft.com/office/word/2012/wordml" xmlns:wpg="http://schemas.microsoft.com/office/word/2010/wordprocessingGroup" xmlns:wpi="http://schemas.microsoft.com/office/word/2010/wordprocessingInk" xmlns:wne="http://schemas.microsoft.com/office/word/2006/wordml" xmlns:wps="http://schemas.microsoft.com/office/word/2010/wordprocessingShape" mc:Ignorable="w14 w15 wp14">
+<w:footnotes xmlns:wpc="http://schemas.microsoft.com/office/word/2010/wordprocessingCanvas" xmlns:cx="http://schemas.microsoft.com/office/drawing/2014/chartex" xmlns:cx1="http://schemas.microsoft.com/office/drawing/2015/9/8/chartex" xmlns:cx2="http://schemas.microsoft.com/office/drawing/2015/10/21/chartex" xmlns:cx3="http://schemas.microsoft.com/office/drawing/2016/5/9/chartex" xmlns:cx4="http://schemas.microsoft.com/office/drawing/2016/5/10/chartex" xmlns:cx5="http://schemas.microsoft.com/office/drawing/2016/5/11/chartex" xmlns:cx6="http://schemas.microsoft.com/office/drawing/2016/5/12/chartex" xmlns:cx7="http://schemas.microsoft.com/office/drawing/2016/5/13/chartex" xmlns:cx8="http://schemas.microsoft.com/office/drawing/2016/5/14/chartex" xmlns:mc="http://schemas.openxmlformats.org/markup-compatibility/2006" xmlns:aink="http://schemas.microsoft.com/office/drawing/2016/ink" xmlns:am3d="http://schemas.microsoft.com/office/drawing/2017/model3d" xmlns:o="urn:schemas-microsoft-com:office:office" xmlns:r="http://schemas.openxmlformats.org/officeDocument/2006/relationships" xmlns:m="http://schemas.openxmlformats.org/officeDocument/2006/math" xmlns:v="urn:schemas-microsoft-com:vml" xmlns:wp14="http://schemas.microsoft.com/office/word/2010/wordprocessingDrawing" xmlns:wp="http://schemas.openxmlformats.org/drawingml/2006/wordprocessingDrawing" xmlns:w10="urn:schemas-microsoft-com:office:word" xmlns:w="http://schemas.openxmlformats.org/wordprocessingml/2006/main" xmlns:w14="http://schemas.microsoft.com/office/word/2010/wordml" xmlns:w15="http://schemas.microsoft.com/office/word/2012/wordml" xmlns:w16cid="http://schemas.microsoft.com/office/word/2016/wordml/cid" xmlns:w16se="http://schemas.microsoft.com/office/word/2015/wordml/symex" xmlns:wpg="http://schemas.microsoft.com/office/word/2010/wordprocessingGroup" xmlns:wpi="http://schemas.microsoft.com/office/word/2010/wordprocessingInk" xmlns:wne="http://schemas.microsoft.com/office/word/2006/wordml" xmlns:wps="http://schemas.microsoft.com/office/word/2010/wordprocessingShape" mc:Ignorable="w14 w15 w16se w16cid wp14">
   <w:footnote w:type="separator" w:id="-1">
     <w:p>
       <w:pPr>
@@ -1680,7 +2142,7 @@
 </file>
 
 <file path=word/numbering.xml><?xml version="1.0" encoding="utf-8"?>
-<w:numbering xmlns:wpc="http://schemas.microsoft.com/office/word/2010/wordprocessingCanvas" xmlns:mc="http://schemas.openxmlformats.org/markup-compatibility/2006" xmlns:o="urn:schemas-microsoft-com:office:office" xmlns:r="http://schemas.openxmlformats.org/officeDocument/2006/relationships" xmlns:m="http://schemas.openxmlformats.org/officeDocument/2006/math" xmlns:v="urn:schemas-microsoft-com:vml" xmlns:wp14="http://schemas.microsoft.com/office/word/2010/wordprocessingDrawing" xmlns:wp="http://schemas.openxmlformats.org/drawingml/2006/wordprocessingDrawing" xmlns:w10="urn:schemas-microsoft-com:office:word" xmlns:w="http://schemas.openxmlformats.org/wordprocessingml/2006/main" xmlns:w14="http://schemas.microsoft.com/office/word/2010/wordml" xmlns:w15="http://schemas.microsoft.com/office/word/2012/wordml" xmlns:wpg="http://schemas.microsoft.com/office/word/2010/wordprocessingGroup" xmlns:wpi="http://schemas.microsoft.com/office/word/2010/wordprocessingInk" xmlns:wne="http://schemas.microsoft.com/office/word/2006/wordml" xmlns:wps="http://schemas.microsoft.com/office/word/2010/wordprocessingShape" mc:Ignorable="w14 w15 wp14">
+<w:numbering xmlns:wpc="http://schemas.microsoft.com/office/word/2010/wordprocessingCanvas" xmlns:cx="http://schemas.microsoft.com/office/drawing/2014/chartex" xmlns:cx1="http://schemas.microsoft.com/office/drawing/2015/9/8/chartex" xmlns:cx2="http://schemas.microsoft.com/office/drawing/2015/10/21/chartex" xmlns:cx3="http://schemas.microsoft.com/office/drawing/2016/5/9/chartex" xmlns:cx4="http://schemas.microsoft.com/office/drawing/2016/5/10/chartex" xmlns:cx5="http://schemas.microsoft.com/office/drawing/2016/5/11/chartex" xmlns:cx6="http://schemas.microsoft.com/office/drawing/2016/5/12/chartex" xmlns:cx7="http://schemas.microsoft.com/office/drawing/2016/5/13/chartex" xmlns:cx8="http://schemas.microsoft.com/office/drawing/2016/5/14/chartex" xmlns:mc="http://schemas.openxmlformats.org/markup-compatibility/2006" xmlns:aink="http://schemas.microsoft.com/office/drawing/2016/ink" xmlns:am3d="http://schemas.microsoft.com/office/drawing/2017/model3d" xmlns:o="urn:schemas-microsoft-com:office:office" xmlns:r="http://schemas.openxmlformats.org/officeDocument/2006/relationships" xmlns:m="http://schemas.openxmlformats.org/officeDocument/2006/math" xmlns:v="urn:schemas-microsoft-com:vml" xmlns:wp14="http://schemas.microsoft.com/office/word/2010/wordprocessingDrawing" xmlns:wp="http://schemas.openxmlformats.org/drawingml/2006/wordprocessingDrawing" xmlns:w10="urn:schemas-microsoft-com:office:word" xmlns:w="http://schemas.openxmlformats.org/wordprocessingml/2006/main" xmlns:w14="http://schemas.microsoft.com/office/word/2010/wordml" xmlns:w15="http://schemas.microsoft.com/office/word/2012/wordml" xmlns:w16cid="http://schemas.microsoft.com/office/word/2016/wordml/cid" xmlns:w16se="http://schemas.microsoft.com/office/word/2015/wordml/symex" xmlns:wpg="http://schemas.microsoft.com/office/word/2010/wordprocessingGroup" xmlns:wpi="http://schemas.microsoft.com/office/word/2010/wordprocessingInk" xmlns:wne="http://schemas.microsoft.com/office/word/2006/wordml" xmlns:wps="http://schemas.microsoft.com/office/word/2010/wordprocessingShape" mc:Ignorable="w14 w15 w16se w16cid wp14">
   <w:abstractNum w:abstractNumId="0" w15:restartNumberingAfterBreak="0">
     <w:nsid w:val="FFFFFF89"/>
     <w:multiLevelType w:val="singleLevel"/>
@@ -1715,7 +2177,7 @@
 </file>
 
 <file path=word/styles.xml><?xml version="1.0" encoding="utf-8"?>
-<w:styles xmlns:mc="http://schemas.openxmlformats.org/markup-compatibility/2006" xmlns:r="http://schemas.openxmlformats.org/officeDocument/2006/relationships" xmlns:w="http://schemas.openxmlformats.org/wordprocessingml/2006/main" xmlns:w14="http://schemas.microsoft.com/office/word/2010/wordml" xmlns:w15="http://schemas.microsoft.com/office/word/2012/wordml" mc:Ignorable="w14 w15">
+<w:styles xmlns:mc="http://schemas.openxmlformats.org/markup-compatibility/2006" xmlns:r="http://schemas.openxmlformats.org/officeDocument/2006/relationships" xmlns:w="http://schemas.openxmlformats.org/wordprocessingml/2006/main" xmlns:w14="http://schemas.microsoft.com/office/word/2010/wordml" xmlns:w15="http://schemas.microsoft.com/office/word/2012/wordml" xmlns:w16cid="http://schemas.microsoft.com/office/word/2016/wordml/cid" xmlns:w16se="http://schemas.microsoft.com/office/word/2015/wordml/symex" mc:Ignorable="w14 w15 w16se w16cid">
   <w:docDefaults>
     <w:rPrDefault>
       <w:rPr>
@@ -1731,7 +2193,7 @@
       </w:pPr>
     </w:pPrDefault>
   </w:docDefaults>
-  <w:latentStyles w:defLockedState="0" w:defUIPriority="99" w:defSemiHidden="0" w:defUnhideWhenUsed="0" w:defQFormat="0" w:count="371">
+  <w:latentStyles w:defLockedState="0" w:defUIPriority="99" w:defSemiHidden="0" w:defUnhideWhenUsed="0" w:defQFormat="0" w:count="375">
     <w:lsdException w:name="Normal" w:uiPriority="0" w:qFormat="1"/>
     <w:lsdException w:name="heading 1" w:uiPriority="9" w:qFormat="1"/>
     <w:lsdException w:name="heading 2" w:semiHidden="1" w:uiPriority="9" w:unhideWhenUsed="1" w:qFormat="1"/>
@@ -1837,7 +2299,6 @@
     <w:lsdException w:name="HTML Sample" w:semiHidden="1" w:unhideWhenUsed="1"/>
     <w:lsdException w:name="HTML Typewriter" w:semiHidden="1" w:unhideWhenUsed="1"/>
     <w:lsdException w:name="HTML Variable" w:semiHidden="1" w:unhideWhenUsed="1"/>
-    <w:lsdException w:name="Normal Table" w:semiHidden="1" w:unhideWhenUsed="1"/>
     <w:lsdException w:name="annotation subject" w:semiHidden="1" w:unhideWhenUsed="1"/>
     <w:lsdException w:name="No List" w:semiHidden="1" w:unhideWhenUsed="1"/>
     <w:lsdException w:name="Outline List 1" w:semiHidden="1" w:unhideWhenUsed="1"/>
@@ -1881,10 +2342,8 @@
     <w:lsdException w:name="Table Elegant" w:semiHidden="1" w:unhideWhenUsed="1"/>
     <w:lsdException w:name="Table Professional" w:semiHidden="1" w:unhideWhenUsed="1"/>
     <w:lsdException w:name="Table Subtle 1" w:semiHidden="1" w:unhideWhenUsed="1"/>
-    <w:lsdException w:name="Table Subtle 2" w:semiHidden="1" w:unhideWhenUsed="1"/>
     <w:lsdException w:name="Table Web 1" w:semiHidden="1" w:unhideWhenUsed="1"/>
     <w:lsdException w:name="Table Web 2" w:semiHidden="1" w:unhideWhenUsed="1"/>
-    <w:lsdException w:name="Table Web 3" w:semiHidden="1" w:unhideWhenUsed="1"/>
     <w:lsdException w:name="Balloon Text" w:semiHidden="1" w:unhideWhenUsed="1"/>
     <w:lsdException w:name="Table Grid" w:uiPriority="39"/>
     <w:lsdException w:name="Table Theme" w:semiHidden="1" w:unhideWhenUsed="1"/>
@@ -2103,6 +2562,10 @@
     <w:lsdException w:name="List Table 5 Dark Accent 6" w:uiPriority="50"/>
     <w:lsdException w:name="List Table 6 Colorful Accent 6" w:uiPriority="51"/>
     <w:lsdException w:name="List Table 7 Colorful Accent 6" w:uiPriority="52"/>
+    <w:lsdException w:name="Mention" w:semiHidden="1" w:unhideWhenUsed="1"/>
+    <w:lsdException w:name="Smart Hyperlink" w:semiHidden="1" w:unhideWhenUsed="1"/>
+    <w:lsdException w:name="Hashtag" w:semiHidden="1" w:unhideWhenUsed="1"/>
+    <w:lsdException w:name="Unresolved Mention" w:semiHidden="1" w:unhideWhenUsed="1"/>
   </w:latentStyles>
   <w:style w:type="paragraph" w:default="1" w:styleId="Normal">
     <w:name w:val="Normal"/>
@@ -2483,7 +2946,7 @@
 </file>
 
 <file path=customXml/itemProps1.xml><?xml version="1.0" encoding="utf-8"?>
-<ds:datastoreItem xmlns:ds="http://schemas.openxmlformats.org/officeDocument/2006/customXml" ds:itemID="{202F1D81-0746-4853-BBF0-DD342B6B1630}">
+<ds:datastoreItem xmlns:ds="http://schemas.openxmlformats.org/officeDocument/2006/customXml" ds:itemID="{E8858501-BBAA-476F-A458-B9E4620C3CE2}">
   <ds:schemaRefs>
     <ds:schemaRef ds:uri="http://schemas.openxmlformats.org/officeDocument/2006/bibliography"/>
   </ds:schemaRefs>

</xml_diff>